<commit_message>
Weiterarbeit an Blatt 3
</commit_message>
<xml_diff>
--- a/blatt_3/Pflichtenheft.docx
+++ b/blatt_3/Pflichtenheft.docx
@@ -17,15 +17,7 @@
           <w:b/>
           <w:sz w:val="32"/>
         </w:rPr>
-        <w:t>Pflichten</w:t>
-      </w:r>
-      <w:r>
-        <w:rPr>
-          <w:rFonts w:asciiTheme="majorHAnsi" w:hAnsiTheme="majorHAnsi"/>
-          <w:b/>
-          <w:sz w:val="32"/>
-        </w:rPr>
-        <w:t>heft Wahlinformationssystem</w:t>
+        <w:t>Pflichtenheft Wahlinformationssystem</w:t>
       </w:r>
     </w:p>
     <w:p>
@@ -53,7 +45,13 @@
         <w:rPr>
           <w:rFonts w:asciiTheme="majorHAnsi" w:hAnsiTheme="majorHAnsi"/>
         </w:rPr>
-        <w:t>03.11.2016</w:t>
+        <w:t>13</w:t>
+      </w:r>
+      <w:r>
+        <w:rPr>
+          <w:rFonts w:asciiTheme="majorHAnsi" w:hAnsiTheme="majorHAnsi"/>
+        </w:rPr>
+        <w:t>.11.2016</w:t>
       </w:r>
     </w:p>
     <w:p>
@@ -74,142 +72,946 @@
         <w:rPr>
           <w:rFonts w:asciiTheme="majorHAnsi" w:hAnsiTheme="majorHAnsi"/>
         </w:rPr>
-        <w:t xml:space="preserve">Ersteller: Katja Ludwig, Ralph </w:t>
-      </w:r>
-      <w:proofErr w:type="spellStart"/>
-      <w:r>
-        <w:rPr>
-          <w:rFonts w:asciiTheme="majorHAnsi" w:hAnsiTheme="majorHAnsi"/>
-        </w:rPr>
-        <w:t>Reithmeier</w:t>
-      </w:r>
-      <w:proofErr w:type="spellEnd"/>
-      <w:r>
-        <w:rPr>
-          <w:rFonts w:asciiTheme="majorHAnsi" w:hAnsiTheme="majorHAnsi"/>
-        </w:rPr>
-        <w:t>, Philip Lenzen</w:t>
-      </w:r>
-    </w:p>
-    <w:p>
-      <w:pPr>
-        <w:rPr>
-          <w:rFonts w:asciiTheme="majorHAnsi" w:hAnsiTheme="majorHAnsi"/>
-        </w:rPr>
-      </w:pPr>
-    </w:p>
-    <w:p>
-      <w:pPr>
-        <w:rPr>
-          <w:rFonts w:asciiTheme="majorHAnsi" w:hAnsiTheme="majorHAnsi"/>
-          <w:b/>
-        </w:rPr>
-      </w:pPr>
-      <w:r>
-        <w:rPr>
-          <w:rFonts w:asciiTheme="majorHAnsi" w:hAnsiTheme="majorHAnsi"/>
-          <w:b/>
-        </w:rPr>
-        <w:t>1.</w:t>
-      </w:r>
-      <w:r>
-        <w:rPr>
-          <w:rFonts w:asciiTheme="majorHAnsi" w:hAnsiTheme="majorHAnsi"/>
-          <w:b/>
-        </w:rPr>
-        <w:t xml:space="preserve"> </w:t>
-      </w:r>
-      <w:r>
-        <w:rPr>
-          <w:rFonts w:asciiTheme="majorHAnsi" w:hAnsiTheme="majorHAnsi"/>
-          <w:b/>
-        </w:rPr>
-        <w:t>Zielsetzung</w:t>
-      </w:r>
-    </w:p>
-    <w:p/>
-    <w:p>
-      <w:pPr>
-        <w:rPr>
-          <w:rFonts w:asciiTheme="majorHAnsi" w:hAnsiTheme="majorHAnsi"/>
-          <w:b/>
-        </w:rPr>
-      </w:pPr>
-      <w:r>
-        <w:rPr>
-          <w:rFonts w:asciiTheme="majorHAnsi" w:hAnsiTheme="majorHAnsi"/>
-          <w:b/>
-        </w:rPr>
-        <w:t>2. Technische Umsetzung</w:t>
-      </w:r>
-    </w:p>
-    <w:p>
-      <w:pPr>
-        <w:rPr>
-          <w:rFonts w:asciiTheme="majorHAnsi" w:hAnsiTheme="majorHAnsi"/>
-          <w:b/>
-        </w:rPr>
-      </w:pPr>
-    </w:p>
-    <w:p>
-      <w:pPr>
-        <w:rPr>
-          <w:rFonts w:asciiTheme="majorHAnsi" w:hAnsiTheme="majorHAnsi"/>
-          <w:b/>
-        </w:rPr>
-      </w:pPr>
-      <w:r>
-        <w:rPr>
-          <w:rFonts w:asciiTheme="majorHAnsi" w:hAnsiTheme="majorHAnsi"/>
-          <w:b/>
-        </w:rPr>
-        <w:t>3. Benutzeroberfläche</w:t>
-      </w:r>
-    </w:p>
-    <w:p>
-      <w:pPr>
-        <w:rPr>
-          <w:rFonts w:asciiTheme="majorHAnsi" w:hAnsiTheme="majorHAnsi"/>
-          <w:b/>
-        </w:rPr>
-      </w:pPr>
-    </w:p>
-    <w:p>
-      <w:pPr>
-        <w:rPr>
-          <w:rFonts w:asciiTheme="majorHAnsi" w:hAnsiTheme="majorHAnsi"/>
-          <w:b/>
-        </w:rPr>
-      </w:pPr>
-      <w:r>
-        <w:rPr>
-          <w:rFonts w:asciiTheme="majorHAnsi" w:hAnsiTheme="majorHAnsi"/>
-          <w:b/>
-        </w:rPr>
-        <w:t xml:space="preserve">4. </w:t>
-      </w:r>
-      <w:r>
-        <w:rPr>
-          <w:rFonts w:asciiTheme="majorHAnsi" w:hAnsiTheme="majorHAnsi"/>
-          <w:b/>
-        </w:rPr>
-        <w:t>Datenmodell</w:t>
-      </w:r>
-    </w:p>
-    <w:p>
-      <w:pPr>
-        <w:rPr>
-          <w:rFonts w:asciiTheme="majorHAnsi" w:hAnsiTheme="majorHAnsi"/>
-          <w:b/>
-        </w:rPr>
-      </w:pPr>
-      <w:r>
-        <w:rPr>
-          <w:rFonts w:asciiTheme="majorHAnsi" w:hAnsiTheme="majorHAnsi"/>
+        <w:t>Ersteller: Katja Ludwig, Ralph Reithmeier, Philip Lenzen</w:t>
+      </w:r>
+    </w:p>
+    <w:p>
+      <w:pPr>
+        <w:rPr>
+          <w:rFonts w:asciiTheme="majorHAnsi" w:hAnsiTheme="majorHAnsi"/>
+        </w:rPr>
+      </w:pPr>
+    </w:p>
+    <w:p>
+      <w:pPr>
+        <w:rPr>
+          <w:rFonts w:asciiTheme="majorHAnsi" w:hAnsiTheme="majorHAnsi"/>
+          <w:b/>
+          <w:sz w:val="28"/>
+        </w:rPr>
+      </w:pPr>
+      <w:r>
+        <w:rPr>
+          <w:rFonts w:asciiTheme="majorHAnsi" w:hAnsiTheme="majorHAnsi"/>
+          <w:b/>
+          <w:sz w:val="28"/>
+        </w:rPr>
+        <w:t>1</w:t>
+      </w:r>
+      <w:r>
+        <w:rPr>
+          <w:rFonts w:asciiTheme="majorHAnsi" w:hAnsiTheme="majorHAnsi"/>
+          <w:b/>
+          <w:sz w:val="28"/>
+        </w:rPr>
+        <w:t xml:space="preserve"> Zielsetzung</w:t>
+      </w:r>
+    </w:p>
+    <w:p>
+      <w:pPr>
+        <w:rPr>
+          <w:rFonts w:asciiTheme="majorHAnsi" w:hAnsiTheme="majorHAnsi"/>
+        </w:rPr>
+      </w:pPr>
+    </w:p>
+    <w:p>
+      <w:pPr>
+        <w:rPr>
+          <w:rFonts w:asciiTheme="majorHAnsi" w:hAnsiTheme="majorHAnsi"/>
+          <w:b/>
+        </w:rPr>
+      </w:pPr>
+      <w:r>
+        <w:rPr>
+          <w:rFonts w:asciiTheme="majorHAnsi" w:hAnsiTheme="majorHAnsi"/>
+          <w:b/>
+        </w:rPr>
+        <w:t>1.1 Minimale Anforderungen</w:t>
+      </w:r>
+    </w:p>
+    <w:p>
+      <w:pPr>
+        <w:rPr>
+          <w:rFonts w:asciiTheme="majorHAnsi" w:hAnsiTheme="majorHAnsi"/>
+        </w:rPr>
+      </w:pPr>
+    </w:p>
+    <w:p>
+      <w:pPr>
+        <w:rPr>
+          <w:rFonts w:asciiTheme="majorHAnsi" w:hAnsiTheme="majorHAnsi"/>
+        </w:rPr>
+      </w:pPr>
+      <w:r>
+        <w:rPr>
+          <w:rFonts w:asciiTheme="majorHAnsi" w:hAnsiTheme="majorHAnsi"/>
+        </w:rPr>
+        <w:t xml:space="preserve">Das Wahlinformationssystem dient dazu, die Wahlergebnisse aus den Wahljahren 2009 und 2013 darzustellen. Dabei </w:t>
+      </w:r>
+      <w:r>
+        <w:rPr>
+          <w:rFonts w:asciiTheme="majorHAnsi" w:hAnsiTheme="majorHAnsi"/>
+        </w:rPr>
+        <w:t>müssen</w:t>
+      </w:r>
+      <w:r>
+        <w:rPr>
+          <w:rFonts w:asciiTheme="majorHAnsi" w:hAnsiTheme="majorHAnsi"/>
+        </w:rPr>
+        <w:t xml:space="preserve"> folgende Analysen vom Benutzer durchführbar sein</w:t>
+      </w:r>
+      <w:r>
+        <w:rPr>
+          <w:rFonts w:asciiTheme="majorHAnsi" w:hAnsiTheme="majorHAnsi"/>
+        </w:rPr>
+        <w:t>:</w:t>
+      </w:r>
+    </w:p>
+    <w:p>
+      <w:pPr>
+        <w:pStyle w:val="Listenabsatz"/>
+        <w:numPr>
+          <w:ilvl w:val="0"/>
+          <w:numId w:val="3"/>
+        </w:numPr>
+        <w:rPr>
+          <w:rFonts w:asciiTheme="majorHAnsi" w:hAnsiTheme="majorHAnsi"/>
+        </w:rPr>
+      </w:pPr>
+      <w:r>
+        <w:rPr>
+          <w:rFonts w:asciiTheme="majorHAnsi" w:hAnsiTheme="majorHAnsi"/>
+        </w:rPr>
+        <w:t>Anzeige der prozentualen Ergebnisse einer Partei</w:t>
+      </w:r>
+      <w:r>
+        <w:rPr>
+          <w:rFonts w:asciiTheme="majorHAnsi" w:hAnsiTheme="majorHAnsi"/>
+        </w:rPr>
+        <w:t xml:space="preserve"> je nach Wahlkreis, Bundesland oder </w:t>
+      </w:r>
+      <w:r>
+        <w:rPr>
+          <w:rFonts w:asciiTheme="majorHAnsi" w:hAnsiTheme="majorHAnsi"/>
+        </w:rPr>
+        <w:t>Deutschland gesamt</w:t>
+      </w:r>
+    </w:p>
+    <w:p>
+      <w:pPr>
+        <w:pStyle w:val="Listenabsatz"/>
+        <w:numPr>
+          <w:ilvl w:val="0"/>
+          <w:numId w:val="3"/>
+        </w:numPr>
+        <w:rPr>
+          <w:rFonts w:asciiTheme="majorHAnsi" w:hAnsiTheme="majorHAnsi"/>
+        </w:rPr>
+      </w:pPr>
+      <w:r>
+        <w:rPr>
+          <w:rFonts w:asciiTheme="majorHAnsi" w:hAnsiTheme="majorHAnsi"/>
+        </w:rPr>
+        <w:t>Anzeige der gewählten Direktkandidaten und deren zugehöriger Partei für Wahlkreise, Bundesländer und Deutschland gesamt</w:t>
+      </w:r>
+    </w:p>
+    <w:p>
+      <w:pPr>
+        <w:pStyle w:val="Listenabsatz"/>
+        <w:numPr>
+          <w:ilvl w:val="0"/>
+          <w:numId w:val="3"/>
+        </w:numPr>
+        <w:rPr>
+          <w:rFonts w:asciiTheme="majorHAnsi" w:hAnsiTheme="majorHAnsi"/>
+        </w:rPr>
+      </w:pPr>
+      <w:r>
+        <w:rPr>
+          <w:rFonts w:asciiTheme="majorHAnsi" w:hAnsiTheme="majorHAnsi"/>
+        </w:rPr>
+        <w:t>Vergleich aller oben genannten Ergebnisse zwischen den Jahren 2009 und 2013</w:t>
+      </w:r>
+    </w:p>
+    <w:p>
+      <w:pPr>
+        <w:rPr>
+          <w:rFonts w:asciiTheme="majorHAnsi" w:hAnsiTheme="majorHAnsi"/>
+        </w:rPr>
+      </w:pPr>
+    </w:p>
+    <w:p>
+      <w:pPr>
+        <w:rPr>
+          <w:rFonts w:asciiTheme="majorHAnsi" w:hAnsiTheme="majorHAnsi"/>
+        </w:rPr>
+      </w:pPr>
+      <w:r>
+        <w:rPr>
+          <w:rFonts w:asciiTheme="majorHAnsi" w:hAnsiTheme="majorHAnsi"/>
+        </w:rPr>
+        <w:t>Außerdem soll das Wahlinformationssystem als Backend zur Stimmenabgabe dienen. Dazu ist folgendes notwendig:</w:t>
+      </w:r>
+    </w:p>
+    <w:p>
+      <w:pPr>
+        <w:pStyle w:val="Listenabsatz"/>
+        <w:numPr>
+          <w:ilvl w:val="0"/>
+          <w:numId w:val="6"/>
+        </w:numPr>
+        <w:rPr>
+          <w:rFonts w:asciiTheme="majorHAnsi" w:hAnsiTheme="majorHAnsi"/>
+        </w:rPr>
+      </w:pPr>
+      <w:r>
+        <w:rPr>
+          <w:rFonts w:asciiTheme="majorHAnsi" w:hAnsiTheme="majorHAnsi"/>
+        </w:rPr>
+        <w:t>Verwaltung von Landeslisten (erstellen, bearbeiten)</w:t>
+      </w:r>
+    </w:p>
+    <w:p>
+      <w:pPr>
+        <w:pStyle w:val="Listenabsatz"/>
+        <w:numPr>
+          <w:ilvl w:val="0"/>
+          <w:numId w:val="6"/>
+        </w:numPr>
+        <w:rPr>
+          <w:rFonts w:asciiTheme="majorHAnsi" w:hAnsiTheme="majorHAnsi"/>
+        </w:rPr>
+      </w:pPr>
+      <w:r>
+        <w:rPr>
+          <w:rFonts w:asciiTheme="majorHAnsi" w:hAnsiTheme="majorHAnsi"/>
+        </w:rPr>
+        <w:t>Verwaltung der Parteikandidaten (anlegen, löschen, bearbeiten)</w:t>
+      </w:r>
+    </w:p>
+    <w:p>
+      <w:pPr>
+        <w:pStyle w:val="Listenabsatz"/>
+        <w:numPr>
+          <w:ilvl w:val="0"/>
+          <w:numId w:val="6"/>
+        </w:numPr>
+        <w:rPr>
+          <w:rFonts w:asciiTheme="majorHAnsi" w:hAnsiTheme="majorHAnsi"/>
+        </w:rPr>
+      </w:pPr>
+      <w:r>
+        <w:rPr>
+          <w:rFonts w:asciiTheme="majorHAnsi" w:hAnsiTheme="majorHAnsi"/>
+        </w:rPr>
+        <w:t>Abgabe eines Stimmzettels mit Erststimme und Zweistimme (mit Information über den Wahlbezirk)</w:t>
+      </w:r>
+    </w:p>
+    <w:p>
+      <w:pPr>
+        <w:rPr>
+          <w:rFonts w:asciiTheme="majorHAnsi" w:hAnsiTheme="majorHAnsi"/>
+        </w:rPr>
+      </w:pPr>
+    </w:p>
+    <w:p>
+      <w:pPr>
+        <w:rPr>
+          <w:rFonts w:asciiTheme="majorHAnsi" w:hAnsiTheme="majorHAnsi"/>
+          <w:b/>
+        </w:rPr>
+      </w:pPr>
+      <w:r>
+        <w:rPr>
+          <w:rFonts w:asciiTheme="majorHAnsi" w:hAnsiTheme="majorHAnsi"/>
+          <w:b/>
+        </w:rPr>
+        <w:t>1.2</w:t>
+      </w:r>
+      <w:r>
+        <w:rPr>
+          <w:rFonts w:asciiTheme="majorHAnsi" w:hAnsiTheme="majorHAnsi"/>
+          <w:b/>
+        </w:rPr>
+        <w:t xml:space="preserve"> Soll-Kriterien</w:t>
+      </w:r>
+    </w:p>
+    <w:p>
+      <w:pPr>
+        <w:rPr>
+          <w:rFonts w:asciiTheme="majorHAnsi" w:hAnsiTheme="majorHAnsi"/>
+          <w:b/>
+        </w:rPr>
+      </w:pPr>
+    </w:p>
+    <w:p>
+      <w:pPr>
+        <w:rPr>
+          <w:rFonts w:asciiTheme="majorHAnsi" w:hAnsiTheme="majorHAnsi"/>
+        </w:rPr>
+      </w:pPr>
+      <w:r>
+        <w:rPr>
+          <w:rFonts w:asciiTheme="majorHAnsi" w:hAnsiTheme="majorHAnsi"/>
+        </w:rPr>
+        <w:t>Folgende Kriterien</w:t>
+      </w:r>
+      <w:r>
+        <w:rPr>
+          <w:rFonts w:asciiTheme="majorHAnsi" w:hAnsiTheme="majorHAnsi"/>
+        </w:rPr>
+        <w:t xml:space="preserve"> sollen vom entwickelten Wahlinformationssystem erfüllt werden. Sie stehen aber einer Abnahme nicht zwingend im Wege.</w:t>
+      </w:r>
+    </w:p>
+    <w:p>
+      <w:pPr>
+        <w:pStyle w:val="Listenabsatz"/>
+        <w:numPr>
+          <w:ilvl w:val="0"/>
+          <w:numId w:val="5"/>
+        </w:numPr>
+        <w:rPr>
+          <w:rFonts w:asciiTheme="majorHAnsi" w:hAnsiTheme="majorHAnsi"/>
+        </w:rPr>
+      </w:pPr>
+      <w:r>
+        <w:rPr>
+          <w:rFonts w:asciiTheme="majorHAnsi" w:hAnsiTheme="majorHAnsi"/>
+        </w:rPr>
+        <w:t>Anzeige von Prozentverteilungen als Kuchendiagramm</w:t>
+      </w:r>
+      <w:r>
+        <w:rPr>
+          <w:rFonts w:asciiTheme="majorHAnsi" w:hAnsiTheme="majorHAnsi"/>
+        </w:rPr>
+        <w:t xml:space="preserve"> bzw. Balkendiagramm</w:t>
+      </w:r>
+    </w:p>
+    <w:p>
+      <w:pPr>
+        <w:rPr>
+          <w:rFonts w:asciiTheme="majorHAnsi" w:hAnsiTheme="majorHAnsi"/>
+          <w:b/>
+        </w:rPr>
+      </w:pPr>
+    </w:p>
+    <w:p>
+      <w:pPr>
+        <w:rPr>
+          <w:rFonts w:asciiTheme="majorHAnsi" w:hAnsiTheme="majorHAnsi"/>
+          <w:b/>
+        </w:rPr>
+      </w:pPr>
+      <w:r>
+        <w:rPr>
+          <w:rFonts w:asciiTheme="majorHAnsi" w:hAnsiTheme="majorHAnsi"/>
+          <w:b/>
+        </w:rPr>
+        <w:t>1.3 Kann-Kriterien</w:t>
+      </w:r>
+    </w:p>
+    <w:p>
+      <w:pPr>
+        <w:rPr>
+          <w:rFonts w:asciiTheme="majorHAnsi" w:hAnsiTheme="majorHAnsi"/>
+          <w:b/>
+        </w:rPr>
+      </w:pPr>
+    </w:p>
+    <w:p>
+      <w:pPr>
+        <w:rPr>
+          <w:rFonts w:asciiTheme="majorHAnsi" w:hAnsiTheme="majorHAnsi"/>
+        </w:rPr>
+      </w:pPr>
+      <w:r>
+        <w:rPr>
+          <w:rFonts w:asciiTheme="majorHAnsi" w:hAnsiTheme="majorHAnsi"/>
+        </w:rPr>
+        <w:t>Die hier</w:t>
+      </w:r>
+      <w:r>
+        <w:rPr>
+          <w:rFonts w:asciiTheme="majorHAnsi" w:hAnsiTheme="majorHAnsi"/>
+        </w:rPr>
+        <w:t xml:space="preserve"> genannten Kriterien sind mögliche Features, die aber nicht für eine erfolgreiche Abnahme erforderlich sind. </w:t>
+      </w:r>
+    </w:p>
+    <w:p>
+      <w:pPr>
+        <w:pStyle w:val="Listenabsatz"/>
+        <w:numPr>
+          <w:ilvl w:val="0"/>
+          <w:numId w:val="4"/>
+        </w:numPr>
+        <w:rPr>
+          <w:rFonts w:asciiTheme="majorHAnsi" w:hAnsiTheme="majorHAnsi"/>
+        </w:rPr>
+      </w:pPr>
+      <w:r>
+        <w:rPr>
+          <w:rFonts w:asciiTheme="majorHAnsi" w:hAnsiTheme="majorHAnsi"/>
+        </w:rPr>
+        <w:t>Anzeige von Landkarten passend zum ausgewählten Wahlkreis oder Bundesland</w:t>
+      </w:r>
+    </w:p>
+    <w:p>
+      <w:pPr>
+        <w:pStyle w:val="Listenabsatz"/>
+        <w:numPr>
+          <w:ilvl w:val="0"/>
+          <w:numId w:val="4"/>
+        </w:numPr>
+        <w:rPr>
+          <w:rFonts w:asciiTheme="majorHAnsi" w:hAnsiTheme="majorHAnsi"/>
+        </w:rPr>
+      </w:pPr>
+      <w:r>
+        <w:rPr>
+          <w:rFonts w:asciiTheme="majorHAnsi" w:hAnsiTheme="majorHAnsi"/>
+        </w:rPr>
+        <w:t>Anzeige von Fotos der angezeigten Direktkandidaten</w:t>
+      </w:r>
+    </w:p>
+    <w:p>
+      <w:pPr>
+        <w:pStyle w:val="Listenabsatz"/>
+        <w:numPr>
+          <w:ilvl w:val="0"/>
+          <w:numId w:val="4"/>
+        </w:numPr>
+        <w:rPr>
+          <w:rFonts w:asciiTheme="majorHAnsi" w:hAnsiTheme="majorHAnsi"/>
+        </w:rPr>
+      </w:pPr>
+      <w:r>
+        <w:rPr>
+          <w:rFonts w:asciiTheme="majorHAnsi" w:hAnsiTheme="majorHAnsi"/>
+        </w:rPr>
+        <w:t>Analyse der Wahlergebnisse je nach Alter, Geschlecht etc. der Wähler</w:t>
+      </w:r>
+    </w:p>
+    <w:p>
+      <w:pPr>
+        <w:rPr>
+          <w:rFonts w:asciiTheme="majorHAnsi" w:hAnsiTheme="majorHAnsi"/>
+          <w:b/>
+        </w:rPr>
+      </w:pPr>
+    </w:p>
+    <w:p>
+      <w:pPr>
+        <w:rPr>
+          <w:rFonts w:asciiTheme="majorHAnsi" w:hAnsiTheme="majorHAnsi"/>
+          <w:b/>
+        </w:rPr>
+      </w:pPr>
+      <w:r>
+        <w:rPr>
+          <w:rFonts w:asciiTheme="majorHAnsi" w:hAnsiTheme="majorHAnsi"/>
+          <w:b/>
+        </w:rPr>
+        <w:t>1.4 Abgrenzung</w:t>
+      </w:r>
+    </w:p>
+    <w:p>
+      <w:pPr>
+        <w:rPr>
+          <w:rFonts w:asciiTheme="majorHAnsi" w:hAnsiTheme="majorHAnsi"/>
+        </w:rPr>
+      </w:pPr>
+    </w:p>
+    <w:p>
+      <w:pPr>
+        <w:rPr>
+          <w:rFonts w:asciiTheme="majorHAnsi" w:hAnsiTheme="majorHAnsi"/>
+        </w:rPr>
+      </w:pPr>
+      <w:r>
+        <w:rPr>
+          <w:rFonts w:asciiTheme="majorHAnsi" w:hAnsiTheme="majorHAnsi"/>
+        </w:rPr>
+        <w:t>Folgende Kriterien muss das System ausdrücklich nicht erfüllen.</w:t>
+      </w:r>
+    </w:p>
+    <w:p>
+      <w:pPr>
+        <w:pStyle w:val="Listenabsatz"/>
+        <w:numPr>
+          <w:ilvl w:val="0"/>
+          <w:numId w:val="7"/>
+        </w:numPr>
+        <w:rPr>
+          <w:rFonts w:asciiTheme="majorHAnsi" w:hAnsiTheme="majorHAnsi"/>
+        </w:rPr>
+      </w:pPr>
+      <w:r>
+        <w:rPr>
+          <w:rFonts w:asciiTheme="majorHAnsi" w:hAnsiTheme="majorHAnsi"/>
+        </w:rPr>
+        <w:t>Benutzeroberfläche zur Stimmenabgabe</w:t>
+      </w:r>
+    </w:p>
+    <w:p>
+      <w:pPr>
+        <w:pStyle w:val="Listenabsatz"/>
+        <w:numPr>
+          <w:ilvl w:val="0"/>
+          <w:numId w:val="7"/>
+        </w:numPr>
+        <w:rPr>
+          <w:rFonts w:asciiTheme="majorHAnsi" w:hAnsiTheme="majorHAnsi"/>
+        </w:rPr>
+      </w:pPr>
+      <w:r>
+        <w:rPr>
+          <w:rFonts w:asciiTheme="majorHAnsi" w:hAnsiTheme="majorHAnsi"/>
+        </w:rPr>
+        <w:t>Berechnung der Ergebnisse für andere Jahre als 2009 und 2013</w:t>
+      </w:r>
+    </w:p>
+    <w:p>
+      <w:pPr>
+        <w:pStyle w:val="Listenabsatz"/>
+        <w:numPr>
+          <w:ilvl w:val="0"/>
+          <w:numId w:val="7"/>
+        </w:numPr>
+        <w:rPr>
+          <w:rFonts w:asciiTheme="majorHAnsi" w:hAnsiTheme="majorHAnsi"/>
+        </w:rPr>
+      </w:pPr>
+      <w:r>
+        <w:rPr>
+          <w:rFonts w:asciiTheme="majorHAnsi" w:hAnsiTheme="majorHAnsi"/>
+        </w:rPr>
+        <w:t>Speicherung von Einzelstimmen für 2009</w:t>
+      </w:r>
+    </w:p>
+    <w:p>
+      <w:pPr>
+        <w:pStyle w:val="Listenabsatz"/>
+        <w:numPr>
+          <w:ilvl w:val="0"/>
+          <w:numId w:val="7"/>
+        </w:numPr>
+        <w:rPr>
+          <w:rFonts w:asciiTheme="majorHAnsi" w:hAnsiTheme="majorHAnsi"/>
+        </w:rPr>
+      </w:pPr>
+      <w:r>
+        <w:rPr>
+          <w:rFonts w:asciiTheme="majorHAnsi" w:hAnsiTheme="majorHAnsi"/>
+        </w:rPr>
+        <w:t>Möglichkeiten zur Änderung und Verwaltung der Daten aus den Jahren 2009 und 2013 (außer den genannten Backend-Funktionen aus Abschnitt 1.1)</w:t>
+      </w:r>
+    </w:p>
+    <w:p>
+      <w:pPr>
+        <w:rPr>
+          <w:rFonts w:asciiTheme="majorHAnsi" w:hAnsiTheme="majorHAnsi"/>
+        </w:rPr>
+      </w:pPr>
+    </w:p>
+    <w:p>
+      <w:pPr>
+        <w:rPr>
+          <w:rFonts w:asciiTheme="majorHAnsi" w:hAnsiTheme="majorHAnsi"/>
+          <w:b/>
+          <w:sz w:val="28"/>
+        </w:rPr>
+      </w:pPr>
+      <w:r>
+        <w:rPr>
+          <w:rFonts w:asciiTheme="majorHAnsi" w:hAnsiTheme="majorHAnsi"/>
+          <w:b/>
+          <w:sz w:val="28"/>
+        </w:rPr>
+        <w:t>2</w:t>
+      </w:r>
+      <w:r>
+        <w:rPr>
+          <w:rFonts w:asciiTheme="majorHAnsi" w:hAnsiTheme="majorHAnsi"/>
+          <w:b/>
+          <w:sz w:val="28"/>
+        </w:rPr>
+        <w:t xml:space="preserve"> Technische Umsetzung</w:t>
+      </w:r>
+    </w:p>
+    <w:p>
+      <w:pPr>
+        <w:rPr>
+          <w:rFonts w:asciiTheme="majorHAnsi" w:hAnsiTheme="majorHAnsi"/>
+          <w:b/>
+        </w:rPr>
+      </w:pPr>
+    </w:p>
+    <w:p>
+      <w:pPr>
+        <w:rPr>
+          <w:rFonts w:asciiTheme="majorHAnsi" w:hAnsiTheme="majorHAnsi"/>
+          <w:b/>
+        </w:rPr>
+      </w:pPr>
+      <w:r>
+        <w:rPr>
+          <w:rFonts w:asciiTheme="majorHAnsi" w:hAnsiTheme="majorHAnsi"/>
+          <w:b/>
+        </w:rPr>
+        <w:t>2.1 Überblick</w:t>
+      </w:r>
+    </w:p>
+    <w:p>
+      <w:pPr>
+        <w:rPr>
+          <w:rFonts w:asciiTheme="majorHAnsi" w:hAnsiTheme="majorHAnsi"/>
+        </w:rPr>
+      </w:pPr>
+    </w:p>
+    <w:p>
+      <w:pPr>
+        <w:rPr>
+          <w:rFonts w:asciiTheme="majorHAnsi" w:hAnsiTheme="majorHAnsi"/>
+        </w:rPr>
+      </w:pPr>
+      <w:r>
+        <w:rPr>
+          <w:rFonts w:asciiTheme="majorHAnsi" w:hAnsiTheme="majorHAnsi"/>
+        </w:rPr>
+        <w:t xml:space="preserve">Folgende Abbildung zeigt die Verteilung der einzelnen Komponenten des Systems: Es gibt ein Datenbankmanagementsystem, das die Wahldaten persistent abspeichert </w:t>
+      </w:r>
+      <w:r>
+        <w:rPr>
+          <w:rFonts w:asciiTheme="majorHAnsi" w:hAnsiTheme="majorHAnsi"/>
+        </w:rPr>
+        <w:t>und bereits einige Berechnungen durchführt und zwischenspeichert, einen Application Server, der den Zugriff der Clients auf die Datenbank regelt und die angefragten Daten weiterleitet und zuletzt einen Client, bei dem es sich um einen Browser handelt, der die vom Benutzer angefragten Daten und Statistiken anzeigt.</w:t>
+      </w:r>
+    </w:p>
+    <w:p>
+      <w:pPr>
+        <w:rPr>
+          <w:rFonts w:asciiTheme="majorHAnsi" w:hAnsiTheme="majorHAnsi"/>
+          <w:b/>
+        </w:rPr>
+      </w:pPr>
+    </w:p>
+    <w:p>
+      <w:pPr>
+        <w:rPr>
+          <w:rFonts w:asciiTheme="majorHAnsi" w:hAnsiTheme="majorHAnsi"/>
+          <w:b/>
+        </w:rPr>
+      </w:pPr>
+      <w:r>
+        <w:rPr>
+          <w:rFonts w:asciiTheme="majorHAnsi" w:hAnsiTheme="majorHAnsi"/>
+          <w:b/>
           <w:noProof/>
         </w:rPr>
         <w:drawing>
-          <wp:anchor distT="0" distB="0" distL="114300" distR="114300" simplePos="0" relativeHeight="251658240" behindDoc="0" locked="0" layoutInCell="1" allowOverlap="1" wp14:anchorId="4EE3EC38" wp14:editId="18E9F983">
+          <wp:anchor distT="0" distB="0" distL="114300" distR="114300" simplePos="0" relativeHeight="251659264" behindDoc="0" locked="0" layoutInCell="1" allowOverlap="1" wp14:anchorId="297AD187" wp14:editId="3A888B8C">
+            <wp:simplePos x="0" y="0"/>
+            <wp:positionH relativeFrom="column">
+              <wp:posOffset>0</wp:posOffset>
+            </wp:positionH>
+            <wp:positionV relativeFrom="paragraph">
+              <wp:posOffset>-3810</wp:posOffset>
+            </wp:positionV>
+            <wp:extent cx="1373505" cy="2138680"/>
+            <wp:effectExtent l="0" t="0" r="0" b="0"/>
+            <wp:wrapThrough wrapText="bothSides">
+              <wp:wrapPolygon edited="0">
+                <wp:start x="0" y="0"/>
+                <wp:lineTo x="0" y="21292"/>
+                <wp:lineTo x="21171" y="21292"/>
+                <wp:lineTo x="21171" y="0"/>
+                <wp:lineTo x="0" y="0"/>
+              </wp:wrapPolygon>
+            </wp:wrapThrough>
+            <wp:docPr id="2" name="Bild 2"/>
+            <wp:cNvGraphicFramePr>
+              <a:graphicFrameLocks xmlns:a="http://schemas.openxmlformats.org/drawingml/2006/main" noChangeAspect="1"/>
+            </wp:cNvGraphicFramePr>
+            <a:graphic xmlns:a="http://schemas.openxmlformats.org/drawingml/2006/main">
+              <a:graphicData uri="http://schemas.openxmlformats.org/drawingml/2006/picture">
+                <pic:pic xmlns:pic="http://schemas.openxmlformats.org/drawingml/2006/picture">
+                  <pic:nvPicPr>
+                    <pic:cNvPr id="0" name="ComponentDiagram.jpg"/>
+                    <pic:cNvPicPr/>
+                  </pic:nvPicPr>
+                  <pic:blipFill>
+                    <a:blip r:embed="rId6">
+                      <a:extLst>
+                        <a:ext uri="{28A0092B-C50C-407E-A947-70E740481C1C}">
+                          <a14:useLocalDpi xmlns:a14="http://schemas.microsoft.com/office/drawing/2010/main" val="0"/>
+                        </a:ext>
+                      </a:extLst>
+                    </a:blip>
+                    <a:stretch>
+                      <a:fillRect/>
+                    </a:stretch>
+                  </pic:blipFill>
+                  <pic:spPr>
+                    <a:xfrm>
+                      <a:off x="0" y="0"/>
+                      <a:ext cx="1373505" cy="2138680"/>
+                    </a:xfrm>
+                    <a:prstGeom prst="rect">
+                      <a:avLst/>
+                    </a:prstGeom>
+                  </pic:spPr>
+                </pic:pic>
+              </a:graphicData>
+            </a:graphic>
+            <wp14:sizeRelH relativeFrom="page">
+              <wp14:pctWidth>0</wp14:pctWidth>
+            </wp14:sizeRelH>
+            <wp14:sizeRelV relativeFrom="page">
+              <wp14:pctHeight>0</wp14:pctHeight>
+            </wp14:sizeRelV>
+          </wp:anchor>
+        </w:drawing>
+      </w:r>
+    </w:p>
+    <w:p>
+      <w:pPr>
+        <w:rPr>
+          <w:rFonts w:asciiTheme="majorHAnsi" w:hAnsiTheme="majorHAnsi"/>
+          <w:b/>
+        </w:rPr>
+      </w:pPr>
+    </w:p>
+    <w:p>
+      <w:pPr>
+        <w:rPr>
+          <w:rFonts w:asciiTheme="majorHAnsi" w:hAnsiTheme="majorHAnsi"/>
+          <w:b/>
+        </w:rPr>
+      </w:pPr>
+    </w:p>
+    <w:p>
+      <w:pPr>
+        <w:rPr>
+          <w:rFonts w:asciiTheme="majorHAnsi" w:hAnsiTheme="majorHAnsi"/>
+          <w:b/>
+        </w:rPr>
+      </w:pPr>
+    </w:p>
+    <w:p>
+      <w:pPr>
+        <w:rPr>
+          <w:rFonts w:asciiTheme="majorHAnsi" w:hAnsiTheme="majorHAnsi"/>
+          <w:b/>
+        </w:rPr>
+      </w:pPr>
+    </w:p>
+    <w:p>
+      <w:pPr>
+        <w:rPr>
+          <w:rFonts w:asciiTheme="majorHAnsi" w:hAnsiTheme="majorHAnsi"/>
+          <w:b/>
+        </w:rPr>
+      </w:pPr>
+    </w:p>
+    <w:p>
+      <w:pPr>
+        <w:rPr>
+          <w:rFonts w:asciiTheme="majorHAnsi" w:hAnsiTheme="majorHAnsi"/>
+          <w:b/>
+        </w:rPr>
+      </w:pPr>
+    </w:p>
+    <w:p>
+      <w:pPr>
+        <w:rPr>
+          <w:rFonts w:asciiTheme="majorHAnsi" w:hAnsiTheme="majorHAnsi"/>
+          <w:b/>
+        </w:rPr>
+      </w:pPr>
+    </w:p>
+    <w:p>
+      <w:pPr>
+        <w:rPr>
+          <w:rFonts w:asciiTheme="majorHAnsi" w:hAnsiTheme="majorHAnsi"/>
+          <w:b/>
+        </w:rPr>
+      </w:pPr>
+    </w:p>
+    <w:p>
+      <w:pPr>
+        <w:rPr>
+          <w:rFonts w:asciiTheme="majorHAnsi" w:hAnsiTheme="majorHAnsi"/>
+          <w:b/>
+        </w:rPr>
+      </w:pPr>
+    </w:p>
+    <w:p>
+      <w:pPr>
+        <w:rPr>
+          <w:rFonts w:asciiTheme="majorHAnsi" w:hAnsiTheme="majorHAnsi"/>
+          <w:b/>
+        </w:rPr>
+      </w:pPr>
+    </w:p>
+    <w:p>
+      <w:pPr>
+        <w:rPr>
+          <w:rFonts w:asciiTheme="majorHAnsi" w:hAnsiTheme="majorHAnsi"/>
+          <w:b/>
+        </w:rPr>
+      </w:pPr>
+    </w:p>
+    <w:p>
+      <w:pPr>
+        <w:rPr>
+          <w:rFonts w:asciiTheme="majorHAnsi" w:hAnsiTheme="majorHAnsi"/>
+          <w:b/>
+        </w:rPr>
+      </w:pPr>
+      <w:r>
+        <w:rPr>
+          <w:rFonts w:asciiTheme="majorHAnsi" w:hAnsiTheme="majorHAnsi"/>
+          <w:b/>
+        </w:rPr>
+        <w:t>2.2 Verwendete Technologien</w:t>
+      </w:r>
+    </w:p>
+    <w:p>
+      <w:pPr>
+        <w:rPr>
+          <w:rFonts w:asciiTheme="majorHAnsi" w:hAnsiTheme="majorHAnsi"/>
+          <w:b/>
+        </w:rPr>
+      </w:pPr>
+    </w:p>
+    <w:p>
+      <w:pPr>
+        <w:rPr>
+          <w:rFonts w:asciiTheme="majorHAnsi" w:hAnsiTheme="majorHAnsi"/>
+        </w:rPr>
+      </w:pPr>
+      <w:r>
+        <w:rPr>
+          <w:rFonts w:asciiTheme="majorHAnsi" w:hAnsiTheme="majorHAnsi"/>
+        </w:rPr>
+        <w:t xml:space="preserve">Das DBMS wird mit PostgreSQL realisiert. </w:t>
+      </w:r>
+    </w:p>
+    <w:p>
+      <w:pPr>
+        <w:rPr>
+          <w:rFonts w:asciiTheme="majorHAnsi" w:hAnsiTheme="majorHAnsi"/>
+        </w:rPr>
+      </w:pPr>
+      <w:r>
+        <w:rPr>
+          <w:rFonts w:asciiTheme="majorHAnsi" w:hAnsiTheme="majorHAnsi"/>
+        </w:rPr>
+        <w:t>Die Clients sind gängige Browser, die Anwendung wird dabei auf Firefox und Google Chrome getestet</w:t>
+      </w:r>
+      <w:r>
+        <w:rPr>
+          <w:rFonts w:asciiTheme="majorHAnsi" w:hAnsiTheme="majorHAnsi"/>
+        </w:rPr>
+        <w:t>.</w:t>
+      </w:r>
+    </w:p>
+    <w:p>
+      <w:pPr>
+        <w:rPr>
+          <w:rFonts w:asciiTheme="majorHAnsi" w:hAnsiTheme="majorHAnsi"/>
+          <w:b/>
+        </w:rPr>
+      </w:pPr>
+      <w:r>
+        <w:rPr>
+          <w:rFonts w:asciiTheme="majorHAnsi" w:hAnsiTheme="majorHAnsi"/>
+        </w:rPr>
+        <w:t>PrimeFaces, JavaServer, xHTML</w:t>
+      </w:r>
+    </w:p>
+    <w:p>
+      <w:pPr>
+        <w:rPr>
+          <w:rFonts w:asciiTheme="majorHAnsi" w:hAnsiTheme="majorHAnsi"/>
+          <w:b/>
+          <w:sz w:val="28"/>
+        </w:rPr>
+      </w:pPr>
+    </w:p>
+    <w:p>
+      <w:pPr>
+        <w:rPr>
+          <w:rFonts w:asciiTheme="majorHAnsi" w:hAnsiTheme="majorHAnsi"/>
+          <w:b/>
+          <w:sz w:val="28"/>
+        </w:rPr>
+      </w:pPr>
+      <w:r>
+        <w:rPr>
+          <w:rFonts w:asciiTheme="majorHAnsi" w:hAnsiTheme="majorHAnsi"/>
+          <w:b/>
+          <w:sz w:val="28"/>
+        </w:rPr>
+        <w:t xml:space="preserve">3 </w:t>
+      </w:r>
+      <w:r>
+        <w:rPr>
+          <w:rFonts w:asciiTheme="majorHAnsi" w:hAnsiTheme="majorHAnsi"/>
+          <w:b/>
+          <w:sz w:val="28"/>
+        </w:rPr>
+        <w:t>Benutzeroberfläche</w:t>
+      </w:r>
+    </w:p>
+    <w:p>
+      <w:pPr>
+        <w:rPr>
+          <w:rFonts w:asciiTheme="majorHAnsi" w:hAnsiTheme="majorHAnsi"/>
+          <w:b/>
+          <w:sz w:val="28"/>
+        </w:rPr>
+      </w:pPr>
+    </w:p>
+    <w:p>
+      <w:pPr>
+        <w:rPr>
+          <w:rFonts w:asciiTheme="majorHAnsi" w:hAnsiTheme="majorHAnsi"/>
+          <w:b/>
+          <w:sz w:val="28"/>
+        </w:rPr>
+      </w:pPr>
+      <w:r>
+        <w:rPr>
+          <w:rFonts w:asciiTheme="majorHAnsi" w:hAnsiTheme="majorHAnsi"/>
+          <w:b/>
+          <w:sz w:val="28"/>
+        </w:rPr>
+        <w:t>4</w:t>
+      </w:r>
+      <w:r>
+        <w:rPr>
+          <w:rFonts w:asciiTheme="majorHAnsi" w:hAnsiTheme="majorHAnsi"/>
+          <w:b/>
+          <w:sz w:val="28"/>
+        </w:rPr>
+        <w:t xml:space="preserve"> Datenmodell</w:t>
+      </w:r>
+    </w:p>
+    <w:p>
+      <w:pPr>
+        <w:rPr>
+          <w:rFonts w:asciiTheme="majorHAnsi" w:hAnsiTheme="majorHAnsi"/>
+          <w:b/>
+        </w:rPr>
+      </w:pPr>
+      <w:r>
+        <w:rPr>
+          <w:rFonts w:asciiTheme="majorHAnsi" w:hAnsiTheme="majorHAnsi"/>
+          <w:noProof/>
+        </w:rPr>
+        <w:drawing>
+          <wp:anchor distT="0" distB="0" distL="114300" distR="114300" simplePos="0" relativeHeight="251658240" behindDoc="0" locked="0" layoutInCell="1" allowOverlap="1" wp14:anchorId="5D079C6D" wp14:editId="0808ECE6">
             <wp:simplePos x="0" y="0"/>
             <wp:positionH relativeFrom="column">
               <wp:posOffset>0</wp:posOffset>
@@ -240,7 +1042,7 @@
                     <pic:cNvPicPr/>
                   </pic:nvPicPr>
                   <pic:blipFill>
-                    <a:blip r:embed="rId6">
+                    <a:blip r:embed="rId7">
                       <a:extLst>
                         <a:ext uri="{28A0092B-C50C-407E-A947-70E740481C1C}">
                           <a14:useLocalDpi xmlns:a14="http://schemas.microsoft.com/office/drawing/2010/main" val="0"/>
@@ -285,18 +1087,374 @@
       <w:pPr>
         <w:rPr>
           <w:rFonts w:asciiTheme="majorHAnsi" w:hAnsiTheme="majorHAnsi"/>
-        </w:rPr>
-      </w:pPr>
-      <w:r>
-        <w:rPr>
-          <w:rFonts w:asciiTheme="majorHAnsi" w:hAnsiTheme="majorHAnsi"/>
-          <w:b/>
-        </w:rPr>
-        <w:t>5. Glossar</w:t>
-      </w:r>
-      <w:bookmarkStart w:id="0" w:name="_GoBack"/>
-      <w:bookmarkEnd w:id="0"/>
-    </w:p>
+          <w:b/>
+          <w:sz w:val="28"/>
+        </w:rPr>
+      </w:pPr>
+      <w:r>
+        <w:rPr>
+          <w:rFonts w:asciiTheme="majorHAnsi" w:hAnsiTheme="majorHAnsi"/>
+          <w:b/>
+          <w:sz w:val="28"/>
+        </w:rPr>
+        <w:t>5</w:t>
+      </w:r>
+      <w:r>
+        <w:rPr>
+          <w:rFonts w:asciiTheme="majorHAnsi" w:hAnsiTheme="majorHAnsi"/>
+          <w:b/>
+          <w:sz w:val="28"/>
+        </w:rPr>
+        <w:t xml:space="preserve"> Glossar</w:t>
+      </w:r>
+    </w:p>
+    <w:p>
+      <w:pPr>
+        <w:rPr>
+          <w:rFonts w:asciiTheme="majorHAnsi" w:hAnsiTheme="majorHAnsi"/>
+          <w:sz w:val="28"/>
+        </w:rPr>
+      </w:pPr>
+    </w:p>
+    <w:tbl>
+      <w:tblPr>
+        <w:tblStyle w:val="Tabellenraster"/>
+        <w:tblW w:w="0" w:type="auto"/>
+        <w:tblLook w:val="04A0" w:firstRow="1" w:lastRow="0" w:firstColumn="1" w:lastColumn="0" w:noHBand="0" w:noVBand="1"/>
+      </w:tblPr>
+      <w:tblGrid>
+        <w:gridCol w:w="3419"/>
+        <w:gridCol w:w="5863"/>
+      </w:tblGrid>
+      <w:tr>
+        <w:tc>
+          <w:tcPr>
+            <w:tcW w:w="1668" w:type="dxa"/>
+          </w:tcPr>
+          <w:p>
+            <w:pPr>
+              <w:rPr>
+                <w:rFonts w:asciiTheme="majorHAnsi" w:hAnsiTheme="majorHAnsi"/>
+                <w:b/>
+              </w:rPr>
+            </w:pPr>
+            <w:r>
+              <w:rPr>
+                <w:rFonts w:asciiTheme="majorHAnsi" w:hAnsiTheme="majorHAnsi"/>
+                <w:b/>
+              </w:rPr>
+              <w:t>Begriff</w:t>
+            </w:r>
+          </w:p>
+        </w:tc>
+        <w:tc>
+          <w:tcPr>
+            <w:tcW w:w="7538" w:type="dxa"/>
+          </w:tcPr>
+          <w:p>
+            <w:pPr>
+              <w:rPr>
+                <w:rFonts w:asciiTheme="majorHAnsi" w:hAnsiTheme="majorHAnsi"/>
+                <w:b/>
+              </w:rPr>
+            </w:pPr>
+            <w:r>
+              <w:rPr>
+                <w:rFonts w:asciiTheme="majorHAnsi" w:hAnsiTheme="majorHAnsi"/>
+                <w:b/>
+              </w:rPr>
+              <w:t>Erklärung</w:t>
+            </w:r>
+          </w:p>
+        </w:tc>
+      </w:tr>
+      <w:tr>
+        <w:tc>
+          <w:tcPr>
+            <w:tcW w:w="1668" w:type="dxa"/>
+          </w:tcPr>
+          <w:p>
+            <w:pPr>
+              <w:rPr>
+                <w:rFonts w:asciiTheme="majorHAnsi" w:hAnsiTheme="majorHAnsi"/>
+              </w:rPr>
+            </w:pPr>
+            <w:r>
+              <w:rPr>
+                <w:rFonts w:asciiTheme="majorHAnsi" w:hAnsiTheme="majorHAnsi"/>
+              </w:rPr>
+              <w:t>Wahlergebnis</w:t>
+            </w:r>
+          </w:p>
+        </w:tc>
+        <w:tc>
+          <w:tcPr>
+            <w:tcW w:w="7538" w:type="dxa"/>
+          </w:tcPr>
+          <w:p>
+            <w:pPr>
+              <w:rPr>
+                <w:rFonts w:asciiTheme="majorHAnsi" w:hAnsiTheme="majorHAnsi"/>
+              </w:rPr>
+            </w:pPr>
+            <w:r>
+              <w:rPr>
+                <w:rFonts w:asciiTheme="majorHAnsi" w:hAnsiTheme="majorHAnsi"/>
+              </w:rPr>
+              <w:t>Oberklasse, die Informationen über ein Wahlergebnis zusammenfasst</w:t>
+            </w:r>
+          </w:p>
+        </w:tc>
+      </w:tr>
+      <w:tr>
+        <w:tc>
+          <w:tcPr>
+            <w:tcW w:w="1668" w:type="dxa"/>
+          </w:tcPr>
+          <w:p>
+            <w:pPr>
+              <w:rPr>
+                <w:rFonts w:asciiTheme="majorHAnsi" w:hAnsiTheme="majorHAnsi"/>
+              </w:rPr>
+            </w:pPr>
+            <w:r>
+              <w:rPr>
+                <w:rFonts w:asciiTheme="majorHAnsi" w:hAnsiTheme="majorHAnsi"/>
+              </w:rPr>
+              <w:t>WahlkreisErststimmenErgebnis</w:t>
+            </w:r>
+          </w:p>
+        </w:tc>
+        <w:tc>
+          <w:tcPr>
+            <w:tcW w:w="7538" w:type="dxa"/>
+          </w:tcPr>
+          <w:p>
+            <w:pPr>
+              <w:rPr>
+                <w:rFonts w:asciiTheme="majorHAnsi" w:hAnsiTheme="majorHAnsi"/>
+              </w:rPr>
+            </w:pPr>
+            <w:r>
+              <w:rPr>
+                <w:rFonts w:asciiTheme="majorHAnsi" w:hAnsiTheme="majorHAnsi"/>
+              </w:rPr>
+              <w:t>Beinhaltet das Wahlergebnis der Erststimmen eines Wahlkreises</w:t>
+            </w:r>
+          </w:p>
+        </w:tc>
+      </w:tr>
+      <w:tr>
+        <w:tc>
+          <w:tcPr>
+            <w:tcW w:w="1668" w:type="dxa"/>
+          </w:tcPr>
+          <w:p>
+            <w:pPr>
+              <w:rPr>
+                <w:rFonts w:asciiTheme="majorHAnsi" w:hAnsiTheme="majorHAnsi"/>
+              </w:rPr>
+            </w:pPr>
+            <w:r>
+              <w:rPr>
+                <w:rFonts w:asciiTheme="majorHAnsi" w:hAnsiTheme="majorHAnsi"/>
+              </w:rPr>
+              <w:t>Wahlkreis</w:t>
+            </w:r>
+            <w:r>
+              <w:rPr>
+                <w:rFonts w:asciiTheme="majorHAnsi" w:hAnsiTheme="majorHAnsi"/>
+              </w:rPr>
+              <w:t>Zweit</w:t>
+            </w:r>
+            <w:r>
+              <w:rPr>
+                <w:rFonts w:asciiTheme="majorHAnsi" w:hAnsiTheme="majorHAnsi"/>
+              </w:rPr>
+              <w:t>stimmenErgebnis</w:t>
+            </w:r>
+          </w:p>
+        </w:tc>
+        <w:tc>
+          <w:tcPr>
+            <w:tcW w:w="7538" w:type="dxa"/>
+          </w:tcPr>
+          <w:p>
+            <w:pPr>
+              <w:rPr>
+                <w:rFonts w:asciiTheme="majorHAnsi" w:hAnsiTheme="majorHAnsi"/>
+              </w:rPr>
+            </w:pPr>
+            <w:r>
+              <w:rPr>
+                <w:rFonts w:asciiTheme="majorHAnsi" w:hAnsiTheme="majorHAnsi"/>
+              </w:rPr>
+              <w:t xml:space="preserve">Beinhaltet das Wahlergebnis der </w:t>
+            </w:r>
+            <w:r>
+              <w:rPr>
+                <w:rFonts w:asciiTheme="majorHAnsi" w:hAnsiTheme="majorHAnsi"/>
+              </w:rPr>
+              <w:t>Zweit</w:t>
+            </w:r>
+            <w:r>
+              <w:rPr>
+                <w:rFonts w:asciiTheme="majorHAnsi" w:hAnsiTheme="majorHAnsi"/>
+              </w:rPr>
+              <w:t>stimmen eines Wahlkreises</w:t>
+            </w:r>
+          </w:p>
+        </w:tc>
+      </w:tr>
+      <w:tr>
+        <w:tc>
+          <w:tcPr>
+            <w:tcW w:w="1668" w:type="dxa"/>
+          </w:tcPr>
+          <w:p>
+            <w:pPr>
+              <w:rPr>
+                <w:rFonts w:asciiTheme="majorHAnsi" w:hAnsiTheme="majorHAnsi"/>
+              </w:rPr>
+            </w:pPr>
+            <w:r>
+              <w:rPr>
+                <w:rFonts w:asciiTheme="majorHAnsi" w:hAnsiTheme="majorHAnsi"/>
+              </w:rPr>
+              <w:t>ParteiErgebnis</w:t>
+            </w:r>
+          </w:p>
+        </w:tc>
+        <w:tc>
+          <w:tcPr>
+            <w:tcW w:w="7538" w:type="dxa"/>
+          </w:tcPr>
+          <w:p>
+            <w:pPr>
+              <w:rPr>
+                <w:rFonts w:asciiTheme="majorHAnsi" w:hAnsiTheme="majorHAnsi"/>
+              </w:rPr>
+            </w:pPr>
+            <w:r>
+              <w:rPr>
+                <w:rFonts w:asciiTheme="majorHAnsi" w:hAnsiTheme="majorHAnsi"/>
+              </w:rPr>
+              <w:t>Fasst das Ergebnis einer Partei zusammen, abhängig vom Bundesland oder für das Gesamtergebnis</w:t>
+            </w:r>
+          </w:p>
+        </w:tc>
+      </w:tr>
+      <w:tr>
+        <w:tc>
+          <w:tcPr>
+            <w:tcW w:w="1668" w:type="dxa"/>
+          </w:tcPr>
+          <w:p>
+            <w:pPr>
+              <w:rPr>
+                <w:rFonts w:asciiTheme="majorHAnsi" w:hAnsiTheme="majorHAnsi"/>
+              </w:rPr>
+            </w:pPr>
+            <w:r>
+              <w:rPr>
+                <w:rFonts w:asciiTheme="majorHAnsi" w:hAnsiTheme="majorHAnsi"/>
+              </w:rPr>
+              <w:t>Bundesergebnis</w:t>
+            </w:r>
+          </w:p>
+        </w:tc>
+        <w:tc>
+          <w:tcPr>
+            <w:tcW w:w="7538" w:type="dxa"/>
+          </w:tcPr>
+          <w:p>
+            <w:pPr>
+              <w:rPr>
+                <w:rFonts w:asciiTheme="majorHAnsi" w:hAnsiTheme="majorHAnsi"/>
+              </w:rPr>
+            </w:pPr>
+            <w:r>
+              <w:rPr>
+                <w:rFonts w:asciiTheme="majorHAnsi" w:hAnsiTheme="majorHAnsi"/>
+              </w:rPr>
+              <w:t>Zusammenfassung der Parteiergebnisse aller Parteien auf Bundesebene</w:t>
+            </w:r>
+          </w:p>
+        </w:tc>
+      </w:tr>
+      <w:tr>
+        <w:tc>
+          <w:tcPr>
+            <w:tcW w:w="1668" w:type="dxa"/>
+          </w:tcPr>
+          <w:p>
+            <w:pPr>
+              <w:rPr>
+                <w:rFonts w:asciiTheme="majorHAnsi" w:hAnsiTheme="majorHAnsi"/>
+              </w:rPr>
+            </w:pPr>
+            <w:r>
+              <w:rPr>
+                <w:rFonts w:asciiTheme="majorHAnsi" w:hAnsiTheme="majorHAnsi"/>
+              </w:rPr>
+              <w:t>Landesergebnis</w:t>
+            </w:r>
+          </w:p>
+        </w:tc>
+        <w:tc>
+          <w:tcPr>
+            <w:tcW w:w="7538" w:type="dxa"/>
+          </w:tcPr>
+          <w:p>
+            <w:pPr>
+              <w:rPr>
+                <w:rFonts w:asciiTheme="majorHAnsi" w:hAnsiTheme="majorHAnsi"/>
+              </w:rPr>
+            </w:pPr>
+            <w:r>
+              <w:rPr>
+                <w:rFonts w:asciiTheme="majorHAnsi" w:hAnsiTheme="majorHAnsi"/>
+              </w:rPr>
+              <w:t xml:space="preserve">Zusammenfassung der Parteiergebnisse aller Parteien auf </w:t>
+            </w:r>
+            <w:r>
+              <w:rPr>
+                <w:rFonts w:asciiTheme="majorHAnsi" w:hAnsiTheme="majorHAnsi"/>
+              </w:rPr>
+              <w:t>Landesebene</w:t>
+            </w:r>
+            <w:bookmarkStart w:id="0" w:name="_GoBack"/>
+            <w:bookmarkEnd w:id="0"/>
+          </w:p>
+        </w:tc>
+      </w:tr>
+      <w:tr>
+        <w:tc>
+          <w:tcPr>
+            <w:tcW w:w="1668" w:type="dxa"/>
+          </w:tcPr>
+          <w:p>
+            <w:pPr>
+              <w:rPr>
+                <w:rFonts w:asciiTheme="majorHAnsi" w:hAnsiTheme="majorHAnsi"/>
+              </w:rPr>
+            </w:pPr>
+          </w:p>
+        </w:tc>
+        <w:tc>
+          <w:tcPr>
+            <w:tcW w:w="7538" w:type="dxa"/>
+          </w:tcPr>
+          <w:p>
+            <w:pPr>
+              <w:rPr>
+                <w:rFonts w:asciiTheme="majorHAnsi" w:hAnsiTheme="majorHAnsi"/>
+              </w:rPr>
+            </w:pPr>
+          </w:p>
+        </w:tc>
+      </w:tr>
+    </w:tbl>
     <w:p>
       <w:pPr>
         <w:rPr>
@@ -317,6 +1475,571 @@
 <file path=word/numbering.xml><?xml version="1.0" encoding="utf-8"?>
 <w:numbering xmlns:wpc="http://schemas.microsoft.com/office/word/2010/wordprocessingCanvas" xmlns:mo="http://schemas.microsoft.com/office/mac/office/2008/main" xmlns:mc="http://schemas.openxmlformats.org/markup-compatibility/2006" xmlns:mv="urn:schemas-microsoft-com:mac:vml" xmlns:o="urn:schemas-microsoft-com:office:office" xmlns:r="http://schemas.openxmlformats.org/officeDocument/2006/relationships" xmlns:m="http://schemas.openxmlformats.org/officeDocument/2006/math" xmlns:v="urn:schemas-microsoft-com:vml" xmlns:wp14="http://schemas.microsoft.com/office/word/2010/wordprocessingDrawing" xmlns:wp="http://schemas.openxmlformats.org/drawingml/2006/wordprocessingDrawing" xmlns:w10="urn:schemas-microsoft-com:office:word" xmlns:w="http://schemas.openxmlformats.org/wordprocessingml/2006/main" xmlns:w14="http://schemas.microsoft.com/office/word/2010/wordml" xmlns:wpg="http://schemas.microsoft.com/office/word/2010/wordprocessingGroup" xmlns:wpi="http://schemas.microsoft.com/office/word/2010/wordprocessingInk" xmlns:wne="http://schemas.microsoft.com/office/word/2006/wordml" xmlns:wps="http://schemas.microsoft.com/office/word/2010/wordprocessingShape" mc:Ignorable="w14 wp14">
   <w:abstractNum w:abstractNumId="0">
+    <w:nsid w:val="036621D1"/>
+    <w:multiLevelType w:val="hybridMultilevel"/>
+    <w:tmpl w:val="EE32BCB4"/>
+    <w:lvl w:ilvl="0" w:tplc="04070001">
+      <w:start w:val="1"/>
+      <w:numFmt w:val="bullet"/>
+      <w:lvlText w:val=""/>
+      <w:lvlJc w:val="left"/>
+      <w:pPr>
+        <w:ind w:left="720" w:hanging="360"/>
+      </w:pPr>
+      <w:rPr>
+        <w:rFonts w:ascii="Symbol" w:hAnsi="Symbol" w:hint="default"/>
+      </w:rPr>
+    </w:lvl>
+    <w:lvl w:ilvl="1" w:tplc="04070003" w:tentative="1">
+      <w:start w:val="1"/>
+      <w:numFmt w:val="bullet"/>
+      <w:lvlText w:val="o"/>
+      <w:lvlJc w:val="left"/>
+      <w:pPr>
+        <w:ind w:left="1440" w:hanging="360"/>
+      </w:pPr>
+      <w:rPr>
+        <w:rFonts w:ascii="Courier New" w:hAnsi="Courier New" w:hint="default"/>
+      </w:rPr>
+    </w:lvl>
+    <w:lvl w:ilvl="2" w:tplc="04070005" w:tentative="1">
+      <w:start w:val="1"/>
+      <w:numFmt w:val="bullet"/>
+      <w:lvlText w:val=""/>
+      <w:lvlJc w:val="left"/>
+      <w:pPr>
+        <w:ind w:left="2160" w:hanging="360"/>
+      </w:pPr>
+      <w:rPr>
+        <w:rFonts w:ascii="Wingdings" w:hAnsi="Wingdings" w:hint="default"/>
+      </w:rPr>
+    </w:lvl>
+    <w:lvl w:ilvl="3" w:tplc="04070001" w:tentative="1">
+      <w:start w:val="1"/>
+      <w:numFmt w:val="bullet"/>
+      <w:lvlText w:val=""/>
+      <w:lvlJc w:val="left"/>
+      <w:pPr>
+        <w:ind w:left="2880" w:hanging="360"/>
+      </w:pPr>
+      <w:rPr>
+        <w:rFonts w:ascii="Symbol" w:hAnsi="Symbol" w:hint="default"/>
+      </w:rPr>
+    </w:lvl>
+    <w:lvl w:ilvl="4" w:tplc="04070003" w:tentative="1">
+      <w:start w:val="1"/>
+      <w:numFmt w:val="bullet"/>
+      <w:lvlText w:val="o"/>
+      <w:lvlJc w:val="left"/>
+      <w:pPr>
+        <w:ind w:left="3600" w:hanging="360"/>
+      </w:pPr>
+      <w:rPr>
+        <w:rFonts w:ascii="Courier New" w:hAnsi="Courier New" w:hint="default"/>
+      </w:rPr>
+    </w:lvl>
+    <w:lvl w:ilvl="5" w:tplc="04070005" w:tentative="1">
+      <w:start w:val="1"/>
+      <w:numFmt w:val="bullet"/>
+      <w:lvlText w:val=""/>
+      <w:lvlJc w:val="left"/>
+      <w:pPr>
+        <w:ind w:left="4320" w:hanging="360"/>
+      </w:pPr>
+      <w:rPr>
+        <w:rFonts w:ascii="Wingdings" w:hAnsi="Wingdings" w:hint="default"/>
+      </w:rPr>
+    </w:lvl>
+    <w:lvl w:ilvl="6" w:tplc="04070001" w:tentative="1">
+      <w:start w:val="1"/>
+      <w:numFmt w:val="bullet"/>
+      <w:lvlText w:val=""/>
+      <w:lvlJc w:val="left"/>
+      <w:pPr>
+        <w:ind w:left="5040" w:hanging="360"/>
+      </w:pPr>
+      <w:rPr>
+        <w:rFonts w:ascii="Symbol" w:hAnsi="Symbol" w:hint="default"/>
+      </w:rPr>
+    </w:lvl>
+    <w:lvl w:ilvl="7" w:tplc="04070003" w:tentative="1">
+      <w:start w:val="1"/>
+      <w:numFmt w:val="bullet"/>
+      <w:lvlText w:val="o"/>
+      <w:lvlJc w:val="left"/>
+      <w:pPr>
+        <w:ind w:left="5760" w:hanging="360"/>
+      </w:pPr>
+      <w:rPr>
+        <w:rFonts w:ascii="Courier New" w:hAnsi="Courier New" w:hint="default"/>
+      </w:rPr>
+    </w:lvl>
+    <w:lvl w:ilvl="8" w:tplc="04070005" w:tentative="1">
+      <w:start w:val="1"/>
+      <w:numFmt w:val="bullet"/>
+      <w:lvlText w:val=""/>
+      <w:lvlJc w:val="left"/>
+      <w:pPr>
+        <w:ind w:left="6480" w:hanging="360"/>
+      </w:pPr>
+      <w:rPr>
+        <w:rFonts w:ascii="Wingdings" w:hAnsi="Wingdings" w:hint="default"/>
+      </w:rPr>
+    </w:lvl>
+  </w:abstractNum>
+  <w:abstractNum w:abstractNumId="1">
+    <w:nsid w:val="049C1393"/>
+    <w:multiLevelType w:val="hybridMultilevel"/>
+    <w:tmpl w:val="3E8C0922"/>
+    <w:lvl w:ilvl="0" w:tplc="04070001">
+      <w:start w:val="1"/>
+      <w:numFmt w:val="bullet"/>
+      <w:lvlText w:val=""/>
+      <w:lvlJc w:val="left"/>
+      <w:pPr>
+        <w:ind w:left="720" w:hanging="360"/>
+      </w:pPr>
+      <w:rPr>
+        <w:rFonts w:ascii="Symbol" w:hAnsi="Symbol" w:hint="default"/>
+      </w:rPr>
+    </w:lvl>
+    <w:lvl w:ilvl="1" w:tplc="04070003" w:tentative="1">
+      <w:start w:val="1"/>
+      <w:numFmt w:val="bullet"/>
+      <w:lvlText w:val="o"/>
+      <w:lvlJc w:val="left"/>
+      <w:pPr>
+        <w:ind w:left="1440" w:hanging="360"/>
+      </w:pPr>
+      <w:rPr>
+        <w:rFonts w:ascii="Courier New" w:hAnsi="Courier New" w:hint="default"/>
+      </w:rPr>
+    </w:lvl>
+    <w:lvl w:ilvl="2" w:tplc="04070005" w:tentative="1">
+      <w:start w:val="1"/>
+      <w:numFmt w:val="bullet"/>
+      <w:lvlText w:val=""/>
+      <w:lvlJc w:val="left"/>
+      <w:pPr>
+        <w:ind w:left="2160" w:hanging="360"/>
+      </w:pPr>
+      <w:rPr>
+        <w:rFonts w:ascii="Wingdings" w:hAnsi="Wingdings" w:hint="default"/>
+      </w:rPr>
+    </w:lvl>
+    <w:lvl w:ilvl="3" w:tplc="04070001" w:tentative="1">
+      <w:start w:val="1"/>
+      <w:numFmt w:val="bullet"/>
+      <w:lvlText w:val=""/>
+      <w:lvlJc w:val="left"/>
+      <w:pPr>
+        <w:ind w:left="2880" w:hanging="360"/>
+      </w:pPr>
+      <w:rPr>
+        <w:rFonts w:ascii="Symbol" w:hAnsi="Symbol" w:hint="default"/>
+      </w:rPr>
+    </w:lvl>
+    <w:lvl w:ilvl="4" w:tplc="04070003" w:tentative="1">
+      <w:start w:val="1"/>
+      <w:numFmt w:val="bullet"/>
+      <w:lvlText w:val="o"/>
+      <w:lvlJc w:val="left"/>
+      <w:pPr>
+        <w:ind w:left="3600" w:hanging="360"/>
+      </w:pPr>
+      <w:rPr>
+        <w:rFonts w:ascii="Courier New" w:hAnsi="Courier New" w:hint="default"/>
+      </w:rPr>
+    </w:lvl>
+    <w:lvl w:ilvl="5" w:tplc="04070005" w:tentative="1">
+      <w:start w:val="1"/>
+      <w:numFmt w:val="bullet"/>
+      <w:lvlText w:val=""/>
+      <w:lvlJc w:val="left"/>
+      <w:pPr>
+        <w:ind w:left="4320" w:hanging="360"/>
+      </w:pPr>
+      <w:rPr>
+        <w:rFonts w:ascii="Wingdings" w:hAnsi="Wingdings" w:hint="default"/>
+      </w:rPr>
+    </w:lvl>
+    <w:lvl w:ilvl="6" w:tplc="04070001" w:tentative="1">
+      <w:start w:val="1"/>
+      <w:numFmt w:val="bullet"/>
+      <w:lvlText w:val=""/>
+      <w:lvlJc w:val="left"/>
+      <w:pPr>
+        <w:ind w:left="5040" w:hanging="360"/>
+      </w:pPr>
+      <w:rPr>
+        <w:rFonts w:ascii="Symbol" w:hAnsi="Symbol" w:hint="default"/>
+      </w:rPr>
+    </w:lvl>
+    <w:lvl w:ilvl="7" w:tplc="04070003" w:tentative="1">
+      <w:start w:val="1"/>
+      <w:numFmt w:val="bullet"/>
+      <w:lvlText w:val="o"/>
+      <w:lvlJc w:val="left"/>
+      <w:pPr>
+        <w:ind w:left="5760" w:hanging="360"/>
+      </w:pPr>
+      <w:rPr>
+        <w:rFonts w:ascii="Courier New" w:hAnsi="Courier New" w:hint="default"/>
+      </w:rPr>
+    </w:lvl>
+    <w:lvl w:ilvl="8" w:tplc="04070005" w:tentative="1">
+      <w:start w:val="1"/>
+      <w:numFmt w:val="bullet"/>
+      <w:lvlText w:val=""/>
+      <w:lvlJc w:val="left"/>
+      <w:pPr>
+        <w:ind w:left="6480" w:hanging="360"/>
+      </w:pPr>
+      <w:rPr>
+        <w:rFonts w:ascii="Wingdings" w:hAnsi="Wingdings" w:hint="default"/>
+      </w:rPr>
+    </w:lvl>
+  </w:abstractNum>
+  <w:abstractNum w:abstractNumId="2">
+    <w:nsid w:val="1CB45FD6"/>
+    <w:multiLevelType w:val="hybridMultilevel"/>
+    <w:tmpl w:val="CB2E55F0"/>
+    <w:lvl w:ilvl="0" w:tplc="04070001">
+      <w:start w:val="1"/>
+      <w:numFmt w:val="bullet"/>
+      <w:lvlText w:val=""/>
+      <w:lvlJc w:val="left"/>
+      <w:pPr>
+        <w:ind w:left="720" w:hanging="360"/>
+      </w:pPr>
+      <w:rPr>
+        <w:rFonts w:ascii="Symbol" w:hAnsi="Symbol" w:hint="default"/>
+      </w:rPr>
+    </w:lvl>
+    <w:lvl w:ilvl="1" w:tplc="04070003" w:tentative="1">
+      <w:start w:val="1"/>
+      <w:numFmt w:val="bullet"/>
+      <w:lvlText w:val="o"/>
+      <w:lvlJc w:val="left"/>
+      <w:pPr>
+        <w:ind w:left="1440" w:hanging="360"/>
+      </w:pPr>
+      <w:rPr>
+        <w:rFonts w:ascii="Courier New" w:hAnsi="Courier New" w:hint="default"/>
+      </w:rPr>
+    </w:lvl>
+    <w:lvl w:ilvl="2" w:tplc="04070005" w:tentative="1">
+      <w:start w:val="1"/>
+      <w:numFmt w:val="bullet"/>
+      <w:lvlText w:val=""/>
+      <w:lvlJc w:val="left"/>
+      <w:pPr>
+        <w:ind w:left="2160" w:hanging="360"/>
+      </w:pPr>
+      <w:rPr>
+        <w:rFonts w:ascii="Wingdings" w:hAnsi="Wingdings" w:hint="default"/>
+      </w:rPr>
+    </w:lvl>
+    <w:lvl w:ilvl="3" w:tplc="04070001" w:tentative="1">
+      <w:start w:val="1"/>
+      <w:numFmt w:val="bullet"/>
+      <w:lvlText w:val=""/>
+      <w:lvlJc w:val="left"/>
+      <w:pPr>
+        <w:ind w:left="2880" w:hanging="360"/>
+      </w:pPr>
+      <w:rPr>
+        <w:rFonts w:ascii="Symbol" w:hAnsi="Symbol" w:hint="default"/>
+      </w:rPr>
+    </w:lvl>
+    <w:lvl w:ilvl="4" w:tplc="04070003" w:tentative="1">
+      <w:start w:val="1"/>
+      <w:numFmt w:val="bullet"/>
+      <w:lvlText w:val="o"/>
+      <w:lvlJc w:val="left"/>
+      <w:pPr>
+        <w:ind w:left="3600" w:hanging="360"/>
+      </w:pPr>
+      <w:rPr>
+        <w:rFonts w:ascii="Courier New" w:hAnsi="Courier New" w:hint="default"/>
+      </w:rPr>
+    </w:lvl>
+    <w:lvl w:ilvl="5" w:tplc="04070005" w:tentative="1">
+      <w:start w:val="1"/>
+      <w:numFmt w:val="bullet"/>
+      <w:lvlText w:val=""/>
+      <w:lvlJc w:val="left"/>
+      <w:pPr>
+        <w:ind w:left="4320" w:hanging="360"/>
+      </w:pPr>
+      <w:rPr>
+        <w:rFonts w:ascii="Wingdings" w:hAnsi="Wingdings" w:hint="default"/>
+      </w:rPr>
+    </w:lvl>
+    <w:lvl w:ilvl="6" w:tplc="04070001" w:tentative="1">
+      <w:start w:val="1"/>
+      <w:numFmt w:val="bullet"/>
+      <w:lvlText w:val=""/>
+      <w:lvlJc w:val="left"/>
+      <w:pPr>
+        <w:ind w:left="5040" w:hanging="360"/>
+      </w:pPr>
+      <w:rPr>
+        <w:rFonts w:ascii="Symbol" w:hAnsi="Symbol" w:hint="default"/>
+      </w:rPr>
+    </w:lvl>
+    <w:lvl w:ilvl="7" w:tplc="04070003" w:tentative="1">
+      <w:start w:val="1"/>
+      <w:numFmt w:val="bullet"/>
+      <w:lvlText w:val="o"/>
+      <w:lvlJc w:val="left"/>
+      <w:pPr>
+        <w:ind w:left="5760" w:hanging="360"/>
+      </w:pPr>
+      <w:rPr>
+        <w:rFonts w:ascii="Courier New" w:hAnsi="Courier New" w:hint="default"/>
+      </w:rPr>
+    </w:lvl>
+    <w:lvl w:ilvl="8" w:tplc="04070005" w:tentative="1">
+      <w:start w:val="1"/>
+      <w:numFmt w:val="bullet"/>
+      <w:lvlText w:val=""/>
+      <w:lvlJc w:val="left"/>
+      <w:pPr>
+        <w:ind w:left="6480" w:hanging="360"/>
+      </w:pPr>
+      <w:rPr>
+        <w:rFonts w:ascii="Wingdings" w:hAnsi="Wingdings" w:hint="default"/>
+      </w:rPr>
+    </w:lvl>
+  </w:abstractNum>
+  <w:abstractNum w:abstractNumId="3">
+    <w:nsid w:val="22DC0932"/>
+    <w:multiLevelType w:val="hybridMultilevel"/>
+    <w:tmpl w:val="0E1A7B26"/>
+    <w:lvl w:ilvl="0" w:tplc="04070001">
+      <w:start w:val="1"/>
+      <w:numFmt w:val="bullet"/>
+      <w:lvlText w:val=""/>
+      <w:lvlJc w:val="left"/>
+      <w:pPr>
+        <w:ind w:left="720" w:hanging="360"/>
+      </w:pPr>
+      <w:rPr>
+        <w:rFonts w:ascii="Symbol" w:hAnsi="Symbol" w:hint="default"/>
+      </w:rPr>
+    </w:lvl>
+    <w:lvl w:ilvl="1" w:tplc="04070003" w:tentative="1">
+      <w:start w:val="1"/>
+      <w:numFmt w:val="bullet"/>
+      <w:lvlText w:val="o"/>
+      <w:lvlJc w:val="left"/>
+      <w:pPr>
+        <w:ind w:left="1440" w:hanging="360"/>
+      </w:pPr>
+      <w:rPr>
+        <w:rFonts w:ascii="Courier New" w:hAnsi="Courier New" w:hint="default"/>
+      </w:rPr>
+    </w:lvl>
+    <w:lvl w:ilvl="2" w:tplc="04070005" w:tentative="1">
+      <w:start w:val="1"/>
+      <w:numFmt w:val="bullet"/>
+      <w:lvlText w:val=""/>
+      <w:lvlJc w:val="left"/>
+      <w:pPr>
+        <w:ind w:left="2160" w:hanging="360"/>
+      </w:pPr>
+      <w:rPr>
+        <w:rFonts w:ascii="Wingdings" w:hAnsi="Wingdings" w:hint="default"/>
+      </w:rPr>
+    </w:lvl>
+    <w:lvl w:ilvl="3" w:tplc="04070001" w:tentative="1">
+      <w:start w:val="1"/>
+      <w:numFmt w:val="bullet"/>
+      <w:lvlText w:val=""/>
+      <w:lvlJc w:val="left"/>
+      <w:pPr>
+        <w:ind w:left="2880" w:hanging="360"/>
+      </w:pPr>
+      <w:rPr>
+        <w:rFonts w:ascii="Symbol" w:hAnsi="Symbol" w:hint="default"/>
+      </w:rPr>
+    </w:lvl>
+    <w:lvl w:ilvl="4" w:tplc="04070003" w:tentative="1">
+      <w:start w:val="1"/>
+      <w:numFmt w:val="bullet"/>
+      <w:lvlText w:val="o"/>
+      <w:lvlJc w:val="left"/>
+      <w:pPr>
+        <w:ind w:left="3600" w:hanging="360"/>
+      </w:pPr>
+      <w:rPr>
+        <w:rFonts w:ascii="Courier New" w:hAnsi="Courier New" w:hint="default"/>
+      </w:rPr>
+    </w:lvl>
+    <w:lvl w:ilvl="5" w:tplc="04070005" w:tentative="1">
+      <w:start w:val="1"/>
+      <w:numFmt w:val="bullet"/>
+      <w:lvlText w:val=""/>
+      <w:lvlJc w:val="left"/>
+      <w:pPr>
+        <w:ind w:left="4320" w:hanging="360"/>
+      </w:pPr>
+      <w:rPr>
+        <w:rFonts w:ascii="Wingdings" w:hAnsi="Wingdings" w:hint="default"/>
+      </w:rPr>
+    </w:lvl>
+    <w:lvl w:ilvl="6" w:tplc="04070001" w:tentative="1">
+      <w:start w:val="1"/>
+      <w:numFmt w:val="bullet"/>
+      <w:lvlText w:val=""/>
+      <w:lvlJc w:val="left"/>
+      <w:pPr>
+        <w:ind w:left="5040" w:hanging="360"/>
+      </w:pPr>
+      <w:rPr>
+        <w:rFonts w:ascii="Symbol" w:hAnsi="Symbol" w:hint="default"/>
+      </w:rPr>
+    </w:lvl>
+    <w:lvl w:ilvl="7" w:tplc="04070003" w:tentative="1">
+      <w:start w:val="1"/>
+      <w:numFmt w:val="bullet"/>
+      <w:lvlText w:val="o"/>
+      <w:lvlJc w:val="left"/>
+      <w:pPr>
+        <w:ind w:left="5760" w:hanging="360"/>
+      </w:pPr>
+      <w:rPr>
+        <w:rFonts w:ascii="Courier New" w:hAnsi="Courier New" w:hint="default"/>
+      </w:rPr>
+    </w:lvl>
+    <w:lvl w:ilvl="8" w:tplc="04070005" w:tentative="1">
+      <w:start w:val="1"/>
+      <w:numFmt w:val="bullet"/>
+      <w:lvlText w:val=""/>
+      <w:lvlJc w:val="left"/>
+      <w:pPr>
+        <w:ind w:left="6480" w:hanging="360"/>
+      </w:pPr>
+      <w:rPr>
+        <w:rFonts w:ascii="Wingdings" w:hAnsi="Wingdings" w:hint="default"/>
+      </w:rPr>
+    </w:lvl>
+  </w:abstractNum>
+  <w:abstractNum w:abstractNumId="4">
+    <w:nsid w:val="5EAC3502"/>
+    <w:multiLevelType w:val="hybridMultilevel"/>
+    <w:tmpl w:val="7BDC0B08"/>
+    <w:lvl w:ilvl="0" w:tplc="04070001">
+      <w:start w:val="1"/>
+      <w:numFmt w:val="bullet"/>
+      <w:lvlText w:val=""/>
+      <w:lvlJc w:val="left"/>
+      <w:pPr>
+        <w:ind w:left="720" w:hanging="360"/>
+      </w:pPr>
+      <w:rPr>
+        <w:rFonts w:ascii="Symbol" w:hAnsi="Symbol" w:hint="default"/>
+      </w:rPr>
+    </w:lvl>
+    <w:lvl w:ilvl="1" w:tplc="04070003" w:tentative="1">
+      <w:start w:val="1"/>
+      <w:numFmt w:val="bullet"/>
+      <w:lvlText w:val="o"/>
+      <w:lvlJc w:val="left"/>
+      <w:pPr>
+        <w:ind w:left="1440" w:hanging="360"/>
+      </w:pPr>
+      <w:rPr>
+        <w:rFonts w:ascii="Courier New" w:hAnsi="Courier New" w:hint="default"/>
+      </w:rPr>
+    </w:lvl>
+    <w:lvl w:ilvl="2" w:tplc="04070005" w:tentative="1">
+      <w:start w:val="1"/>
+      <w:numFmt w:val="bullet"/>
+      <w:lvlText w:val=""/>
+      <w:lvlJc w:val="left"/>
+      <w:pPr>
+        <w:ind w:left="2160" w:hanging="360"/>
+      </w:pPr>
+      <w:rPr>
+        <w:rFonts w:ascii="Wingdings" w:hAnsi="Wingdings" w:hint="default"/>
+      </w:rPr>
+    </w:lvl>
+    <w:lvl w:ilvl="3" w:tplc="04070001" w:tentative="1">
+      <w:start w:val="1"/>
+      <w:numFmt w:val="bullet"/>
+      <w:lvlText w:val=""/>
+      <w:lvlJc w:val="left"/>
+      <w:pPr>
+        <w:ind w:left="2880" w:hanging="360"/>
+      </w:pPr>
+      <w:rPr>
+        <w:rFonts w:ascii="Symbol" w:hAnsi="Symbol" w:hint="default"/>
+      </w:rPr>
+    </w:lvl>
+    <w:lvl w:ilvl="4" w:tplc="04070003" w:tentative="1">
+      <w:start w:val="1"/>
+      <w:numFmt w:val="bullet"/>
+      <w:lvlText w:val="o"/>
+      <w:lvlJc w:val="left"/>
+      <w:pPr>
+        <w:ind w:left="3600" w:hanging="360"/>
+      </w:pPr>
+      <w:rPr>
+        <w:rFonts w:ascii="Courier New" w:hAnsi="Courier New" w:hint="default"/>
+      </w:rPr>
+    </w:lvl>
+    <w:lvl w:ilvl="5" w:tplc="04070005" w:tentative="1">
+      <w:start w:val="1"/>
+      <w:numFmt w:val="bullet"/>
+      <w:lvlText w:val=""/>
+      <w:lvlJc w:val="left"/>
+      <w:pPr>
+        <w:ind w:left="4320" w:hanging="360"/>
+      </w:pPr>
+      <w:rPr>
+        <w:rFonts w:ascii="Wingdings" w:hAnsi="Wingdings" w:hint="default"/>
+      </w:rPr>
+    </w:lvl>
+    <w:lvl w:ilvl="6" w:tplc="04070001" w:tentative="1">
+      <w:start w:val="1"/>
+      <w:numFmt w:val="bullet"/>
+      <w:lvlText w:val=""/>
+      <w:lvlJc w:val="left"/>
+      <w:pPr>
+        <w:ind w:left="5040" w:hanging="360"/>
+      </w:pPr>
+      <w:rPr>
+        <w:rFonts w:ascii="Symbol" w:hAnsi="Symbol" w:hint="default"/>
+      </w:rPr>
+    </w:lvl>
+    <w:lvl w:ilvl="7" w:tplc="04070003" w:tentative="1">
+      <w:start w:val="1"/>
+      <w:numFmt w:val="bullet"/>
+      <w:lvlText w:val="o"/>
+      <w:lvlJc w:val="left"/>
+      <w:pPr>
+        <w:ind w:left="5760" w:hanging="360"/>
+      </w:pPr>
+      <w:rPr>
+        <w:rFonts w:ascii="Courier New" w:hAnsi="Courier New" w:hint="default"/>
+      </w:rPr>
+    </w:lvl>
+    <w:lvl w:ilvl="8" w:tplc="04070005" w:tentative="1">
+      <w:start w:val="1"/>
+      <w:numFmt w:val="bullet"/>
+      <w:lvlText w:val=""/>
+      <w:lvlJc w:val="left"/>
+      <w:pPr>
+        <w:ind w:left="6480" w:hanging="360"/>
+      </w:pPr>
+      <w:rPr>
+        <w:rFonts w:ascii="Wingdings" w:hAnsi="Wingdings" w:hint="default"/>
+      </w:rPr>
+    </w:lvl>
+  </w:abstractNum>
+  <w:abstractNum w:abstractNumId="5">
     <w:nsid w:val="738A4237"/>
     <w:multiLevelType w:val="hybridMultilevel"/>
     <w:tmpl w:val="1A603014"/>
@@ -405,8 +2128,139 @@
       </w:pPr>
     </w:lvl>
   </w:abstractNum>
+  <w:abstractNum w:abstractNumId="6">
+    <w:nsid w:val="79952EA1"/>
+    <w:multiLevelType w:val="hybridMultilevel"/>
+    <w:tmpl w:val="398C199C"/>
+    <w:lvl w:ilvl="0" w:tplc="04070001">
+      <w:start w:val="1"/>
+      <w:numFmt w:val="bullet"/>
+      <w:lvlText w:val=""/>
+      <w:lvlJc w:val="left"/>
+      <w:pPr>
+        <w:ind w:left="720" w:hanging="360"/>
+      </w:pPr>
+      <w:rPr>
+        <w:rFonts w:ascii="Symbol" w:hAnsi="Symbol" w:hint="default"/>
+      </w:rPr>
+    </w:lvl>
+    <w:lvl w:ilvl="1" w:tplc="04070003" w:tentative="1">
+      <w:start w:val="1"/>
+      <w:numFmt w:val="bullet"/>
+      <w:lvlText w:val="o"/>
+      <w:lvlJc w:val="left"/>
+      <w:pPr>
+        <w:ind w:left="1440" w:hanging="360"/>
+      </w:pPr>
+      <w:rPr>
+        <w:rFonts w:ascii="Courier New" w:hAnsi="Courier New" w:hint="default"/>
+      </w:rPr>
+    </w:lvl>
+    <w:lvl w:ilvl="2" w:tplc="04070005" w:tentative="1">
+      <w:start w:val="1"/>
+      <w:numFmt w:val="bullet"/>
+      <w:lvlText w:val=""/>
+      <w:lvlJc w:val="left"/>
+      <w:pPr>
+        <w:ind w:left="2160" w:hanging="360"/>
+      </w:pPr>
+      <w:rPr>
+        <w:rFonts w:ascii="Wingdings" w:hAnsi="Wingdings" w:hint="default"/>
+      </w:rPr>
+    </w:lvl>
+    <w:lvl w:ilvl="3" w:tplc="04070001" w:tentative="1">
+      <w:start w:val="1"/>
+      <w:numFmt w:val="bullet"/>
+      <w:lvlText w:val=""/>
+      <w:lvlJc w:val="left"/>
+      <w:pPr>
+        <w:ind w:left="2880" w:hanging="360"/>
+      </w:pPr>
+      <w:rPr>
+        <w:rFonts w:ascii="Symbol" w:hAnsi="Symbol" w:hint="default"/>
+      </w:rPr>
+    </w:lvl>
+    <w:lvl w:ilvl="4" w:tplc="04070003" w:tentative="1">
+      <w:start w:val="1"/>
+      <w:numFmt w:val="bullet"/>
+      <w:lvlText w:val="o"/>
+      <w:lvlJc w:val="left"/>
+      <w:pPr>
+        <w:ind w:left="3600" w:hanging="360"/>
+      </w:pPr>
+      <w:rPr>
+        <w:rFonts w:ascii="Courier New" w:hAnsi="Courier New" w:hint="default"/>
+      </w:rPr>
+    </w:lvl>
+    <w:lvl w:ilvl="5" w:tplc="04070005" w:tentative="1">
+      <w:start w:val="1"/>
+      <w:numFmt w:val="bullet"/>
+      <w:lvlText w:val=""/>
+      <w:lvlJc w:val="left"/>
+      <w:pPr>
+        <w:ind w:left="4320" w:hanging="360"/>
+      </w:pPr>
+      <w:rPr>
+        <w:rFonts w:ascii="Wingdings" w:hAnsi="Wingdings" w:hint="default"/>
+      </w:rPr>
+    </w:lvl>
+    <w:lvl w:ilvl="6" w:tplc="04070001" w:tentative="1">
+      <w:start w:val="1"/>
+      <w:numFmt w:val="bullet"/>
+      <w:lvlText w:val=""/>
+      <w:lvlJc w:val="left"/>
+      <w:pPr>
+        <w:ind w:left="5040" w:hanging="360"/>
+      </w:pPr>
+      <w:rPr>
+        <w:rFonts w:ascii="Symbol" w:hAnsi="Symbol" w:hint="default"/>
+      </w:rPr>
+    </w:lvl>
+    <w:lvl w:ilvl="7" w:tplc="04070003" w:tentative="1">
+      <w:start w:val="1"/>
+      <w:numFmt w:val="bullet"/>
+      <w:lvlText w:val="o"/>
+      <w:lvlJc w:val="left"/>
+      <w:pPr>
+        <w:ind w:left="5760" w:hanging="360"/>
+      </w:pPr>
+      <w:rPr>
+        <w:rFonts w:ascii="Courier New" w:hAnsi="Courier New" w:hint="default"/>
+      </w:rPr>
+    </w:lvl>
+    <w:lvl w:ilvl="8" w:tplc="04070005" w:tentative="1">
+      <w:start w:val="1"/>
+      <w:numFmt w:val="bullet"/>
+      <w:lvlText w:val=""/>
+      <w:lvlJc w:val="left"/>
+      <w:pPr>
+        <w:ind w:left="6480" w:hanging="360"/>
+      </w:pPr>
+      <w:rPr>
+        <w:rFonts w:ascii="Wingdings" w:hAnsi="Wingdings" w:hint="default"/>
+      </w:rPr>
+    </w:lvl>
+  </w:abstractNum>
   <w:num w:numId="1">
+    <w:abstractNumId w:val="5"/>
+  </w:num>
+  <w:num w:numId="2">
+    <w:abstractNumId w:val="6"/>
+  </w:num>
+  <w:num w:numId="3">
+    <w:abstractNumId w:val="2"/>
+  </w:num>
+  <w:num w:numId="4">
     <w:abstractNumId w:val="0"/>
+  </w:num>
+  <w:num w:numId="5">
+    <w:abstractNumId w:val="4"/>
+  </w:num>
+  <w:num w:numId="6">
+    <w:abstractNumId w:val="1"/>
+  </w:num>
+  <w:num w:numId="7">
+    <w:abstractNumId w:val="3"/>
   </w:num>
 </w:numbering>
 </file>
@@ -633,6 +2487,29 @@
       <w:contextualSpacing/>
     </w:pPr>
   </w:style>
+  <w:style w:type="table" w:styleId="Tabellenraster">
+    <w:name w:val="Table Grid"/>
+    <w:basedOn w:val="NormaleTabelle"/>
+    <w:uiPriority w:val="59"/>
+    <w:rsid w:val="0095064F"/>
+    <w:tblPr>
+      <w:tblInd w:w="0" w:type="dxa"/>
+      <w:tblBorders>
+        <w:top w:val="single" w:sz="4" w:space="0" w:color="auto"/>
+        <w:left w:val="single" w:sz="4" w:space="0" w:color="auto"/>
+        <w:bottom w:val="single" w:sz="4" w:space="0" w:color="auto"/>
+        <w:right w:val="single" w:sz="4" w:space="0" w:color="auto"/>
+        <w:insideH w:val="single" w:sz="4" w:space="0" w:color="auto"/>
+        <w:insideV w:val="single" w:sz="4" w:space="0" w:color="auto"/>
+      </w:tblBorders>
+      <w:tblCellMar>
+        <w:top w:w="0" w:type="dxa"/>
+        <w:left w:w="108" w:type="dxa"/>
+        <w:bottom w:w="0" w:type="dxa"/>
+        <w:right w:w="108" w:type="dxa"/>
+      </w:tblCellMar>
+    </w:tblPr>
+  </w:style>
 </w:styles>
 </file>
 
@@ -857,6 +2734,29 @@
       <w:ind w:left="720"/>
       <w:contextualSpacing/>
     </w:pPr>
+  </w:style>
+  <w:style w:type="table" w:styleId="Tabellenraster">
+    <w:name w:val="Table Grid"/>
+    <w:basedOn w:val="NormaleTabelle"/>
+    <w:uiPriority w:val="59"/>
+    <w:rsid w:val="0095064F"/>
+    <w:tblPr>
+      <w:tblInd w:w="0" w:type="dxa"/>
+      <w:tblBorders>
+        <w:top w:val="single" w:sz="4" w:space="0" w:color="auto"/>
+        <w:left w:val="single" w:sz="4" w:space="0" w:color="auto"/>
+        <w:bottom w:val="single" w:sz="4" w:space="0" w:color="auto"/>
+        <w:right w:val="single" w:sz="4" w:space="0" w:color="auto"/>
+        <w:insideH w:val="single" w:sz="4" w:space="0" w:color="auto"/>
+        <w:insideV w:val="single" w:sz="4" w:space="0" w:color="auto"/>
+      </w:tblBorders>
+      <w:tblCellMar>
+        <w:top w:w="0" w:type="dxa"/>
+        <w:left w:w="108" w:type="dxa"/>
+        <w:bottom w:w="0" w:type="dxa"/>
+        <w:right w:w="108" w:type="dxa"/>
+      </w:tblCellMar>
+    </w:tblPr>
   </w:style>
 </w:styles>
 </file>

</xml_diff>

<commit_message>
Lastenheft angepasst und pdf version erstellt
</commit_message>
<xml_diff>
--- a/blatt_3/Pflichtenheft.docx
+++ b/blatt_3/Pflichtenheft.docx
@@ -1,6 +1,6 @@
 
 <file path=word/document.xml><?xml version="1.0" encoding="utf-8"?>
-<w:document xmlns:wpc="http://schemas.microsoft.com/office/word/2010/wordprocessingCanvas" xmlns:mc="http://schemas.openxmlformats.org/markup-compatibility/2006" xmlns:o="urn:schemas-microsoft-com:office:office" xmlns:r="http://schemas.openxmlformats.org/officeDocument/2006/relationships" xmlns:m="http://schemas.openxmlformats.org/officeDocument/2006/math" xmlns:v="urn:schemas-microsoft-com:vml" xmlns:wp14="http://schemas.microsoft.com/office/word/2010/wordprocessingDrawing" xmlns:wp="http://schemas.openxmlformats.org/drawingml/2006/wordprocessingDrawing" xmlns:w10="urn:schemas-microsoft-com:office:word" xmlns:w="http://schemas.openxmlformats.org/wordprocessingml/2006/main" xmlns:w14="http://schemas.microsoft.com/office/word/2010/wordml" xmlns:wpg="http://schemas.microsoft.com/office/word/2010/wordprocessingGroup" xmlns:wpi="http://schemas.microsoft.com/office/word/2010/wordprocessingInk" xmlns:wne="http://schemas.microsoft.com/office/word/2006/wordml" xmlns:wps="http://schemas.microsoft.com/office/word/2010/wordprocessingShape" mc:Ignorable="w14 wp14">
+<w:document xmlns:wpc="http://schemas.microsoft.com/office/word/2010/wordprocessingCanvas" xmlns:mo="http://schemas.microsoft.com/office/mac/office/2008/main" xmlns:mc="http://schemas.openxmlformats.org/markup-compatibility/2006" xmlns:mv="urn:schemas-microsoft-com:mac:vml" xmlns:o="urn:schemas-microsoft-com:office:office" xmlns:r="http://schemas.openxmlformats.org/officeDocument/2006/relationships" xmlns:m="http://schemas.openxmlformats.org/officeDocument/2006/math" xmlns:v="urn:schemas-microsoft-com:vml" xmlns:wp14="http://schemas.microsoft.com/office/word/2010/wordprocessingDrawing" xmlns:wp="http://schemas.openxmlformats.org/drawingml/2006/wordprocessingDrawing" xmlns:w10="urn:schemas-microsoft-com:office:word" xmlns:w="http://schemas.openxmlformats.org/wordprocessingml/2006/main" xmlns:w14="http://schemas.microsoft.com/office/word/2010/wordml" xmlns:wpg="http://schemas.microsoft.com/office/word/2010/wordprocessingGroup" xmlns:wpi="http://schemas.microsoft.com/office/word/2010/wordprocessingInk" xmlns:wne="http://schemas.microsoft.com/office/word/2006/wordml" xmlns:wps="http://schemas.microsoft.com/office/word/2010/wordprocessingShape" mc:Ignorable="w14 wp14">
   <w:body>
     <w:p>
       <w:pPr>
@@ -73,7 +73,21 @@
         <w:rPr>
           <w:rFonts w:asciiTheme="majorHAnsi" w:hAnsiTheme="majorHAnsi"/>
         </w:rPr>
-        <w:t>Ersteller: Katja Ludwig, Ralph Reithmeier, Philip Lenzen</w:t>
+        <w:t xml:space="preserve">Ersteller: Katja Ludwig, Ralph </w:t>
+      </w:r>
+      <w:proofErr w:type="spellStart"/>
+      <w:r>
+        <w:rPr>
+          <w:rFonts w:asciiTheme="majorHAnsi" w:hAnsiTheme="majorHAnsi"/>
+        </w:rPr>
+        <w:t>Reithmeier</w:t>
+      </w:r>
+      <w:proofErr w:type="spellEnd"/>
+      <w:r>
+        <w:rPr>
+          <w:rFonts w:asciiTheme="majorHAnsi" w:hAnsiTheme="majorHAnsi"/>
+        </w:rPr>
+        <w:t>, Philip Lenzen</w:t>
       </w:r>
     </w:p>
     <w:p>
@@ -198,8 +212,6 @@
         </w:rPr>
         <w:t xml:space="preserve"> oder eines Kandidaten</w:t>
       </w:r>
-      <w:bookmarkStart w:id="0" w:name="_GoBack"/>
-      <w:bookmarkEnd w:id="0"/>
       <w:r>
         <w:rPr>
           <w:rFonts w:asciiTheme="majorHAnsi" w:hAnsiTheme="majorHAnsi"/>
@@ -231,6 +243,12 @@
         </w:rPr>
         <w:t>Anzeige der gewählten Direktkandidaten und deren zugehöriger Partei für Wahlkreise, Bundesländer und Deutschland gesamt</w:t>
       </w:r>
+      <w:r>
+        <w:rPr>
+          <w:rFonts w:asciiTheme="majorHAnsi" w:hAnsiTheme="majorHAnsi"/>
+        </w:rPr>
+        <w:t>.</w:t>
+      </w:r>
     </w:p>
     <w:p>
       <w:pPr>
@@ -253,6 +271,34 @@
     </w:p>
     <w:p>
       <w:pPr>
+        <w:pStyle w:val="Listenabsatz"/>
+        <w:numPr>
+          <w:ilvl w:val="0"/>
+          <w:numId w:val="3"/>
+        </w:numPr>
+        <w:jc w:val="both"/>
+        <w:rPr>
+          <w:rFonts w:asciiTheme="majorHAnsi" w:hAnsiTheme="majorHAnsi"/>
+        </w:rPr>
+      </w:pPr>
+      <w:r>
+        <w:rPr>
+          <w:rFonts w:asciiTheme="majorHAnsi" w:hAnsiTheme="majorHAnsi"/>
+        </w:rPr>
+        <w:t>Anzeige sämtlicher Landeslisten der Parteien und ihrer Kandidaten.</w:t>
+      </w:r>
+    </w:p>
+    <w:p>
+      <w:pPr>
+        <w:pStyle w:val="Listenabsatz"/>
+        <w:jc w:val="both"/>
+        <w:rPr>
+          <w:rFonts w:asciiTheme="majorHAnsi" w:hAnsiTheme="majorHAnsi"/>
+        </w:rPr>
+      </w:pPr>
+    </w:p>
+    <w:p>
+      <w:pPr>
         <w:jc w:val="both"/>
         <w:rPr>
           <w:rFonts w:asciiTheme="majorHAnsi" w:hAnsiTheme="majorHAnsi"/>
@@ -284,6 +330,14 @@
         </w:rPr>
         <w:t xml:space="preserve"> zur Stimmenabgabe dienen. Dazu ist folgendes notwendig:</w:t>
       </w:r>
+    </w:p>
+    <w:p>
+      <w:pPr>
+        <w:jc w:val="both"/>
+        <w:rPr>
+          <w:rFonts w:asciiTheme="majorHAnsi" w:hAnsiTheme="majorHAnsi"/>
+        </w:rPr>
+      </w:pPr>
     </w:p>
     <w:p>
       <w:pPr>
@@ -331,6 +385,15 @@
     <w:p>
       <w:pPr>
         <w:pStyle w:val="Listenabsatz"/>
+        <w:jc w:val="both"/>
+        <w:rPr>
+          <w:rFonts w:asciiTheme="majorHAnsi" w:hAnsiTheme="majorHAnsi"/>
+        </w:rPr>
+      </w:pPr>
+    </w:p>
+    <w:p>
+      <w:pPr>
+        <w:pStyle w:val="Listenabsatz"/>
         <w:ind w:left="0"/>
         <w:jc w:val="both"/>
         <w:rPr>
@@ -341,7 +404,25 @@
         <w:rPr>
           <w:rFonts w:asciiTheme="majorHAnsi" w:hAnsiTheme="majorHAnsi"/>
         </w:rPr>
-        <w:t xml:space="preserve">Dabei ist darauf zu achten, dass mehrfache Stimmabgabe unterbunden wird. </w:t>
+        <w:t>Dabei ist darauf zu achten, dass mehrfache Stimmabgabe</w:t>
+      </w:r>
+      <w:r>
+        <w:rPr>
+          <w:rFonts w:asciiTheme="majorHAnsi" w:hAnsiTheme="majorHAnsi"/>
+        </w:rPr>
+        <w:t xml:space="preserve"> einer Person</w:t>
+      </w:r>
+      <w:r>
+        <w:rPr>
+          <w:rFonts w:asciiTheme="majorHAnsi" w:hAnsiTheme="majorHAnsi"/>
+        </w:rPr>
+        <w:t xml:space="preserve"> unterbunden wird. </w:t>
+      </w:r>
+      <w:r>
+        <w:rPr>
+          <w:rFonts w:asciiTheme="majorHAnsi" w:hAnsiTheme="majorHAnsi"/>
+        </w:rPr>
+        <w:t>Zur Authentifizierung soll hierzu ein Token-System verwendet werden.</w:t>
       </w:r>
     </w:p>
     <w:p>
@@ -622,6 +703,7 @@
         <w:rPr>
           <w:rFonts w:asciiTheme="majorHAnsi" w:hAnsiTheme="majorHAnsi"/>
         </w:rPr>
+        <w:lastRenderedPageBreak/>
         <w:t>Möglichkeiten zur Änderung und Verwaltung der Daten aus den Jahren 2009 und 2013 (außer de</w:t>
       </w:r>
       <w:r>
@@ -651,17 +733,28 @@
     </w:p>
     <w:p>
       <w:pPr>
-        <w:rPr>
-          <w:rFonts w:asciiTheme="majorHAnsi" w:hAnsiTheme="majorHAnsi"/>
-        </w:rPr>
-      </w:pPr>
-    </w:p>
-    <w:p>
-      <w:pPr>
-        <w:rPr>
-          <w:rFonts w:asciiTheme="majorHAnsi" w:hAnsiTheme="majorHAnsi"/>
-        </w:rPr>
-      </w:pPr>
+        <w:pStyle w:val="Listenabsatz"/>
+        <w:numPr>
+          <w:ilvl w:val="0"/>
+          <w:numId w:val="7"/>
+        </w:numPr>
+        <w:jc w:val="both"/>
+        <w:rPr>
+          <w:rFonts w:asciiTheme="majorHAnsi" w:hAnsiTheme="majorHAnsi"/>
+        </w:rPr>
+      </w:pPr>
+      <w:r>
+        <w:rPr>
+          <w:rFonts w:asciiTheme="majorHAnsi" w:hAnsiTheme="majorHAnsi"/>
+        </w:rPr>
+        <w:t>Berechnung von wahlrechtlichen Sonderregelungen</w:t>
+      </w:r>
+      <w:r>
+        <w:rPr>
+          <w:rFonts w:asciiTheme="majorHAnsi" w:hAnsiTheme="majorHAnsi"/>
+        </w:rPr>
+        <w:t xml:space="preserve"> zur Mandatsverteilung, welche nicht in den Jahren 2009 und 2013 Verwendung fanden.</w:t>
+      </w:r>
     </w:p>
     <w:p>
       <w:pPr>
@@ -685,6 +778,7 @@
           <w:sz w:val="28"/>
         </w:rPr>
       </w:pPr>
+      <w:proofErr w:type="gramStart"/>
       <w:r>
         <w:rPr>
           <w:rFonts w:asciiTheme="majorHAnsi" w:hAnsiTheme="majorHAnsi"/>
@@ -701,22 +795,24 @@
         </w:rPr>
         <w:t xml:space="preserve"> Technische Umsetzung</w:t>
       </w:r>
-    </w:p>
-    <w:p>
-      <w:pPr>
-        <w:rPr>
-          <w:rFonts w:asciiTheme="majorHAnsi" w:hAnsiTheme="majorHAnsi"/>
-          <w:b/>
-        </w:rPr>
-      </w:pPr>
-    </w:p>
-    <w:p>
-      <w:pPr>
-        <w:rPr>
-          <w:rFonts w:asciiTheme="majorHAnsi" w:hAnsiTheme="majorHAnsi"/>
-          <w:b/>
-        </w:rPr>
-      </w:pPr>
+      <w:proofErr w:type="gramEnd"/>
+    </w:p>
+    <w:p>
+      <w:pPr>
+        <w:rPr>
+          <w:rFonts w:asciiTheme="majorHAnsi" w:hAnsiTheme="majorHAnsi"/>
+          <w:b/>
+        </w:rPr>
+      </w:pPr>
+    </w:p>
+    <w:p>
+      <w:pPr>
+        <w:rPr>
+          <w:rFonts w:asciiTheme="majorHAnsi" w:hAnsiTheme="majorHAnsi"/>
+          <w:b/>
+        </w:rPr>
+      </w:pPr>
+      <w:proofErr w:type="gramStart"/>
       <w:r>
         <w:rPr>
           <w:rFonts w:asciiTheme="majorHAnsi" w:hAnsiTheme="majorHAnsi"/>
@@ -724,6 +820,7 @@
         </w:rPr>
         <w:t>2.1 Überblick</w:t>
       </w:r>
+      <w:proofErr w:type="gramEnd"/>
     </w:p>
     <w:p>
       <w:pPr>
@@ -831,7 +928,21 @@
         <w:rPr>
           <w:rFonts w:asciiTheme="majorHAnsi" w:hAnsiTheme="majorHAnsi"/>
         </w:rPr>
-        <w:t>und bereits einige Berechnungen durchführt und zwischenspeichert, einen Application Server, der den Zugriff der Clients auf die Datenbank regelt und die angefragten Daten weiterleitet und zuletzt einen Client, bei dem es sich um einen Browser handelt, der die vom Benutzer angefragten Daten und Statistiken anzeigt.</w:t>
+        <w:t xml:space="preserve">und bereits einige Berechnungen durchführt und zwischenspeichert, einen </w:t>
+      </w:r>
+      <w:proofErr w:type="spellStart"/>
+      <w:r>
+        <w:rPr>
+          <w:rFonts w:asciiTheme="majorHAnsi" w:hAnsiTheme="majorHAnsi"/>
+        </w:rPr>
+        <w:t>Application</w:t>
+      </w:r>
+      <w:proofErr w:type="spellEnd"/>
+      <w:r>
+        <w:rPr>
+          <w:rFonts w:asciiTheme="majorHAnsi" w:hAnsiTheme="majorHAnsi"/>
+        </w:rPr>
+        <w:t xml:space="preserve"> Server, der den Zugriff der Clients auf die Datenbank regelt und die angefragten Daten weiterleitet und zuletzt einen Client, bei dem es sich um einen Browser handelt, der die vom Benutzer angefragten Daten und Statistiken anzeigt.</w:t>
       </w:r>
     </w:p>
     <w:p>
@@ -878,13 +989,129 @@
         <w:rPr>
           <w:rFonts w:asciiTheme="majorHAnsi" w:hAnsiTheme="majorHAnsi"/>
         </w:rPr>
-        <w:t xml:space="preserve">Das DBMS wird mit PostgreSQL realisiert. </w:t>
-      </w:r>
-      <w:r>
-        <w:rPr>
-          <w:rFonts w:asciiTheme="majorHAnsi" w:hAnsiTheme="majorHAnsi"/>
-        </w:rPr>
-        <w:t>Dieses befindet sich auf einem mit JavaServer erstellen Application Server, welcher durch gängige Browser angesprochen werden kann. Hierbei wird das User Interface, erstellt mittels PrimeFaces und xHTML, für Firefox und Google Chrome optimiert.</w:t>
+        <w:t xml:space="preserve">Das DBMS wird mit </w:t>
+      </w:r>
+      <w:proofErr w:type="spellStart"/>
+      <w:r>
+        <w:rPr>
+          <w:rFonts w:asciiTheme="majorHAnsi" w:hAnsiTheme="majorHAnsi"/>
+        </w:rPr>
+        <w:t>PostgreSQL</w:t>
+      </w:r>
+      <w:proofErr w:type="spellEnd"/>
+      <w:r>
+        <w:rPr>
+          <w:rFonts w:asciiTheme="majorHAnsi" w:hAnsiTheme="majorHAnsi"/>
+        </w:rPr>
+        <w:t xml:space="preserve"> realisiert. </w:t>
+      </w:r>
+      <w:r>
+        <w:rPr>
+          <w:rFonts w:asciiTheme="majorHAnsi" w:hAnsiTheme="majorHAnsi"/>
+        </w:rPr>
+        <w:t xml:space="preserve">Dieses befindet sich auf einem mit </w:t>
+      </w:r>
+      <w:proofErr w:type="spellStart"/>
+      <w:r>
+        <w:rPr>
+          <w:rFonts w:asciiTheme="majorHAnsi" w:hAnsiTheme="majorHAnsi"/>
+        </w:rPr>
+        <w:t>JavaServer</w:t>
+      </w:r>
+      <w:proofErr w:type="spellEnd"/>
+      <w:r>
+        <w:rPr>
+          <w:rFonts w:asciiTheme="majorHAnsi" w:hAnsiTheme="majorHAnsi"/>
+        </w:rPr>
+        <w:t xml:space="preserve"> erstellen</w:t>
+      </w:r>
+      <w:r>
+        <w:rPr>
+          <w:rFonts w:asciiTheme="majorHAnsi" w:hAnsiTheme="majorHAnsi"/>
+        </w:rPr>
+        <w:t xml:space="preserve"> </w:t>
+      </w:r>
+      <w:proofErr w:type="spellStart"/>
+      <w:r>
+        <w:rPr>
+          <w:rFonts w:asciiTheme="majorHAnsi" w:hAnsiTheme="majorHAnsi"/>
+        </w:rPr>
+        <w:t>Glassfish</w:t>
+      </w:r>
+      <w:proofErr w:type="spellEnd"/>
+      <w:r>
+        <w:rPr>
+          <w:rFonts w:asciiTheme="majorHAnsi" w:hAnsiTheme="majorHAnsi"/>
+        </w:rPr>
+        <w:t xml:space="preserve"> 4</w:t>
+      </w:r>
+      <w:r>
+        <w:rPr>
+          <w:rFonts w:asciiTheme="majorHAnsi" w:hAnsiTheme="majorHAnsi"/>
+        </w:rPr>
+        <w:t xml:space="preserve"> </w:t>
+      </w:r>
+      <w:proofErr w:type="spellStart"/>
+      <w:r>
+        <w:rPr>
+          <w:rFonts w:asciiTheme="majorHAnsi" w:hAnsiTheme="majorHAnsi"/>
+        </w:rPr>
+        <w:t>Application</w:t>
+      </w:r>
+      <w:proofErr w:type="spellEnd"/>
+      <w:r>
+        <w:rPr>
+          <w:rFonts w:asciiTheme="majorHAnsi" w:hAnsiTheme="majorHAnsi"/>
+        </w:rPr>
+        <w:t xml:space="preserve"> Server, welcher durch gängige Browser angesprochen werden kann.</w:t>
+      </w:r>
+      <w:r>
+        <w:rPr>
+          <w:rFonts w:asciiTheme="majorHAnsi" w:hAnsiTheme="majorHAnsi"/>
+        </w:rPr>
+        <w:t xml:space="preserve"> Als ORM-Framework soll hierbei JPA2 verwendet werden. Das </w:t>
+      </w:r>
+      <w:proofErr w:type="spellStart"/>
+      <w:r>
+        <w:rPr>
+          <w:rFonts w:asciiTheme="majorHAnsi" w:hAnsiTheme="majorHAnsi"/>
+        </w:rPr>
+        <w:t>UserInterface</w:t>
+      </w:r>
+      <w:proofErr w:type="spellEnd"/>
+      <w:r>
+        <w:rPr>
+          <w:rFonts w:asciiTheme="majorHAnsi" w:hAnsiTheme="majorHAnsi"/>
+        </w:rPr>
+        <w:t xml:space="preserve"> selbst wird mittels </w:t>
+      </w:r>
+      <w:proofErr w:type="spellStart"/>
+      <w:r>
+        <w:rPr>
+          <w:rFonts w:asciiTheme="majorHAnsi" w:hAnsiTheme="majorHAnsi"/>
+        </w:rPr>
+        <w:t>JavaFaces</w:t>
+      </w:r>
+      <w:proofErr w:type="spellEnd"/>
+      <w:r>
+        <w:rPr>
+          <w:rFonts w:asciiTheme="majorHAnsi" w:hAnsiTheme="majorHAnsi"/>
+        </w:rPr>
+        <w:t xml:space="preserve"> und dem </w:t>
+      </w:r>
+      <w:proofErr w:type="spellStart"/>
+      <w:r>
+        <w:rPr>
+          <w:rFonts w:asciiTheme="majorHAnsi" w:hAnsiTheme="majorHAnsi"/>
+        </w:rPr>
+        <w:t>PrimeFaces</w:t>
+      </w:r>
+      <w:proofErr w:type="spellEnd"/>
+      <w:r>
+        <w:rPr>
+          <w:rFonts w:asciiTheme="majorHAnsi" w:hAnsiTheme="majorHAnsi"/>
+        </w:rPr>
+        <w:t xml:space="preserve"> Framework erstellt. Dabei wird die visuelle Darstellung für die Browser Mozilla Firefox und Google Chrome optimiert. </w:t>
       </w:r>
     </w:p>
     <w:p>
@@ -905,6 +1132,7 @@
           <w:sz w:val="28"/>
         </w:rPr>
       </w:pPr>
+      <w:proofErr w:type="gramStart"/>
       <w:r>
         <w:rPr>
           <w:rFonts w:asciiTheme="majorHAnsi" w:hAnsiTheme="majorHAnsi"/>
@@ -921,6 +1149,7 @@
         </w:rPr>
         <w:t>Benutzeroberfläche</w:t>
       </w:r>
+      <w:proofErr w:type="gramEnd"/>
     </w:p>
     <w:p>
       <w:pPr>
@@ -943,7 +1172,23 @@
           <w:rFonts w:asciiTheme="majorHAnsi" w:hAnsiTheme="majorHAnsi"/>
           <w:b/>
         </w:rPr>
-        <w:t>3.1 Mockup für das Wahlinformationssystem</w:t>
+        <w:t xml:space="preserve">3.1 </w:t>
+      </w:r>
+      <w:proofErr w:type="spellStart"/>
+      <w:r>
+        <w:rPr>
+          <w:rFonts w:asciiTheme="majorHAnsi" w:hAnsiTheme="majorHAnsi"/>
+          <w:b/>
+        </w:rPr>
+        <w:t>Mockup</w:t>
+      </w:r>
+      <w:proofErr w:type="spellEnd"/>
+      <w:r>
+        <w:rPr>
+          <w:rFonts w:asciiTheme="majorHAnsi" w:hAnsiTheme="majorHAnsi"/>
+          <w:b/>
+        </w:rPr>
+        <w:t xml:space="preserve"> für das Wahlinformationssystem</w:t>
       </w:r>
     </w:p>
     <w:p>
@@ -1030,46 +1275,6 @@
         <w:rPr>
           <w:rFonts w:asciiTheme="majorHAnsi" w:hAnsiTheme="majorHAnsi"/>
           <w:b/>
-        </w:rPr>
-      </w:pPr>
-    </w:p>
-    <w:p>
-      <w:pPr>
-        <w:rPr>
-          <w:rFonts w:asciiTheme="majorHAnsi" w:hAnsiTheme="majorHAnsi"/>
-          <w:b/>
-        </w:rPr>
-      </w:pPr>
-    </w:p>
-    <w:p>
-      <w:pPr>
-        <w:rPr>
-          <w:rFonts w:asciiTheme="majorHAnsi" w:hAnsiTheme="majorHAnsi"/>
-          <w:b/>
-        </w:rPr>
-      </w:pPr>
-    </w:p>
-    <w:p>
-      <w:pPr>
-        <w:rPr>
-          <w:rFonts w:asciiTheme="majorHAnsi" w:hAnsiTheme="majorHAnsi"/>
-          <w:b/>
-        </w:rPr>
-      </w:pPr>
-    </w:p>
-    <w:p>
-      <w:pPr>
-        <w:rPr>
-          <w:rFonts w:asciiTheme="majorHAnsi" w:hAnsiTheme="majorHAnsi"/>
-          <w:b/>
-        </w:rPr>
-      </w:pPr>
-    </w:p>
-    <w:p>
-      <w:pPr>
-        <w:rPr>
-          <w:rFonts w:asciiTheme="majorHAnsi" w:hAnsiTheme="majorHAnsi"/>
-          <w:b/>
           <w:sz w:val="28"/>
         </w:rPr>
       </w:pPr>
@@ -1078,8 +1283,23 @@
           <w:rFonts w:asciiTheme="majorHAnsi" w:hAnsiTheme="majorHAnsi"/>
           <w:b/>
         </w:rPr>
-        <w:lastRenderedPageBreak/>
-        <w:t>3.2 Mockup für das Stimmabgabe-Interface</w:t>
+        <w:t xml:space="preserve">3.2 </w:t>
+      </w:r>
+      <w:proofErr w:type="spellStart"/>
+      <w:r>
+        <w:rPr>
+          <w:rFonts w:asciiTheme="majorHAnsi" w:hAnsiTheme="majorHAnsi"/>
+          <w:b/>
+        </w:rPr>
+        <w:t>Mockup</w:t>
+      </w:r>
+      <w:proofErr w:type="spellEnd"/>
+      <w:r>
+        <w:rPr>
+          <w:rFonts w:asciiTheme="majorHAnsi" w:hAnsiTheme="majorHAnsi"/>
+          <w:b/>
+        </w:rPr>
+        <w:t xml:space="preserve"> für das Stimmabgabe-Interface</w:t>
       </w:r>
     </w:p>
     <w:p>
@@ -1164,6 +1384,7 @@
           <w:sz w:val="28"/>
         </w:rPr>
       </w:pPr>
+      <w:proofErr w:type="gramStart"/>
       <w:r>
         <w:rPr>
           <w:rFonts w:asciiTheme="majorHAnsi" w:hAnsiTheme="majorHAnsi"/>
@@ -1180,6 +1401,7 @@
         </w:rPr>
         <w:t xml:space="preserve"> Datenmodell</w:t>
       </w:r>
+      <w:proofErr w:type="gramEnd"/>
     </w:p>
     <w:p>
       <w:pPr>
@@ -1455,24 +1677,8 @@
           <w:sz w:val="28"/>
         </w:rPr>
       </w:pPr>
-    </w:p>
-    <w:p>
-      <w:pPr>
-        <w:rPr>
-          <w:rFonts w:asciiTheme="majorHAnsi" w:hAnsiTheme="majorHAnsi"/>
-          <w:b/>
-          <w:sz w:val="28"/>
-        </w:rPr>
-      </w:pPr>
-    </w:p>
-    <w:p>
-      <w:pPr>
-        <w:rPr>
-          <w:rFonts w:asciiTheme="majorHAnsi" w:hAnsiTheme="majorHAnsi"/>
-          <w:b/>
-          <w:sz w:val="28"/>
-        </w:rPr>
-      </w:pPr>
+      <w:bookmarkStart w:id="0" w:name="_GoBack"/>
+      <w:bookmarkEnd w:id="0"/>
       <w:r>
         <w:rPr>
           <w:rFonts w:asciiTheme="majorHAnsi" w:hAnsiTheme="majorHAnsi"/>
@@ -1600,12 +1806,14 @@
                 <w:rFonts w:asciiTheme="majorHAnsi" w:hAnsiTheme="majorHAnsi"/>
               </w:rPr>
             </w:pPr>
+            <w:proofErr w:type="spellStart"/>
             <w:r>
               <w:rPr>
                 <w:rFonts w:asciiTheme="majorHAnsi" w:hAnsiTheme="majorHAnsi"/>
               </w:rPr>
               <w:t>WahlkreisErststimmenErgebnis</w:t>
             </w:r>
+            <w:proofErr w:type="spellEnd"/>
           </w:p>
         </w:tc>
         <w:tc>
@@ -1638,12 +1846,14 @@
                 <w:rFonts w:asciiTheme="majorHAnsi" w:hAnsiTheme="majorHAnsi"/>
               </w:rPr>
             </w:pPr>
+            <w:proofErr w:type="spellStart"/>
             <w:r>
               <w:rPr>
                 <w:rFonts w:asciiTheme="majorHAnsi" w:hAnsiTheme="majorHAnsi"/>
               </w:rPr>
               <w:t>WahlkreisZweitstimmenErgebnis</w:t>
             </w:r>
+            <w:proofErr w:type="spellEnd"/>
           </w:p>
         </w:tc>
         <w:tc>
@@ -1676,12 +1886,14 @@
                 <w:rFonts w:asciiTheme="majorHAnsi" w:hAnsiTheme="majorHAnsi"/>
               </w:rPr>
             </w:pPr>
+            <w:proofErr w:type="spellStart"/>
             <w:r>
               <w:rPr>
                 <w:rFonts w:asciiTheme="majorHAnsi" w:hAnsiTheme="majorHAnsi"/>
               </w:rPr>
               <w:t>ParteiErgebnis</w:t>
             </w:r>
+            <w:proofErr w:type="spellEnd"/>
           </w:p>
         </w:tc>
         <w:tc>
@@ -1798,7 +2010,7 @@
 </file>
 
 <file path=word/numbering.xml><?xml version="1.0" encoding="utf-8"?>
-<w:numbering xmlns:wpc="http://schemas.microsoft.com/office/word/2010/wordprocessingCanvas" xmlns:mc="http://schemas.openxmlformats.org/markup-compatibility/2006" xmlns:o="urn:schemas-microsoft-com:office:office" xmlns:r="http://schemas.openxmlformats.org/officeDocument/2006/relationships" xmlns:m="http://schemas.openxmlformats.org/officeDocument/2006/math" xmlns:v="urn:schemas-microsoft-com:vml" xmlns:wp14="http://schemas.microsoft.com/office/word/2010/wordprocessingDrawing" xmlns:wp="http://schemas.openxmlformats.org/drawingml/2006/wordprocessingDrawing" xmlns:w10="urn:schemas-microsoft-com:office:word" xmlns:w="http://schemas.openxmlformats.org/wordprocessingml/2006/main" xmlns:w14="http://schemas.microsoft.com/office/word/2010/wordml" xmlns:wpg="http://schemas.microsoft.com/office/word/2010/wordprocessingGroup" xmlns:wpi="http://schemas.microsoft.com/office/word/2010/wordprocessingInk" xmlns:wne="http://schemas.microsoft.com/office/word/2006/wordml" xmlns:wps="http://schemas.microsoft.com/office/word/2010/wordprocessingShape" mc:Ignorable="w14 wp14">
+<w:numbering xmlns:wpc="http://schemas.microsoft.com/office/word/2010/wordprocessingCanvas" xmlns:mo="http://schemas.microsoft.com/office/mac/office/2008/main" xmlns:mc="http://schemas.openxmlformats.org/markup-compatibility/2006" xmlns:mv="urn:schemas-microsoft-com:mac:vml" xmlns:o="urn:schemas-microsoft-com:office:office" xmlns:r="http://schemas.openxmlformats.org/officeDocument/2006/relationships" xmlns:m="http://schemas.openxmlformats.org/officeDocument/2006/math" xmlns:v="urn:schemas-microsoft-com:vml" xmlns:wp14="http://schemas.microsoft.com/office/word/2010/wordprocessingDrawing" xmlns:wp="http://schemas.openxmlformats.org/drawingml/2006/wordprocessingDrawing" xmlns:w10="urn:schemas-microsoft-com:office:word" xmlns:w="http://schemas.openxmlformats.org/wordprocessingml/2006/main" xmlns:w14="http://schemas.microsoft.com/office/word/2010/wordml" xmlns:wpg="http://schemas.microsoft.com/office/word/2010/wordprocessingGroup" xmlns:wpi="http://schemas.microsoft.com/office/word/2010/wordprocessingInk" xmlns:wne="http://schemas.microsoft.com/office/word/2006/wordml" xmlns:wps="http://schemas.microsoft.com/office/word/2010/wordprocessingShape" mc:Ignorable="w14 wp14">
   <w:abstractNum w:abstractNumId="0">
     <w:nsid w:val="036621D1"/>
     <w:multiLevelType w:val="hybridMultilevel"/>
@@ -2603,7 +2815,7 @@
     </w:rPrDefault>
     <w:pPrDefault/>
   </w:docDefaults>
-  <w:latentStyles w:defLockedState="0" w:defUIPriority="99" w:defSemiHidden="1" w:defUnhideWhenUsed="1" w:defQFormat="0" w:count="267">
+  <w:latentStyles w:defLockedState="0" w:defUIPriority="99" w:defSemiHidden="1" w:defUnhideWhenUsed="1" w:defQFormat="0" w:count="276">
     <w:lsdException w:name="Normal" w:semiHidden="0" w:uiPriority="0" w:unhideWhenUsed="0" w:qFormat="1"/>
     <w:lsdException w:name="heading 1" w:semiHidden="0" w:uiPriority="9" w:unhideWhenUsed="0" w:qFormat="1"/>
     <w:lsdException w:name="heading 2" w:uiPriority="9" w:qFormat="1"/>
@@ -2747,10 +2959,9 @@
     <w:qFormat/>
     <w:rsid w:val="006E252C"/>
   </w:style>
-  <w:style w:type="character" w:default="1" w:styleId="Absatz-Standardschriftart">
+  <w:style w:type="character" w:default="1" w:styleId="Absatzstandardschriftart">
     <w:name w:val="Default Paragraph Font"/>
     <w:uiPriority w:val="1"/>
-    <w:semiHidden/>
     <w:unhideWhenUsed/>
   </w:style>
   <w:style w:type="table" w:default="1" w:styleId="NormaleTabelle">
@@ -2777,7 +2988,7 @@
   <w:style w:type="paragraph" w:styleId="Sprechblasentext">
     <w:name w:val="Balloon Text"/>
     <w:basedOn w:val="Standard"/>
-    <w:link w:val="SprechblasentextZchn"/>
+    <w:link w:val="SprechblasentextZeichen"/>
     <w:uiPriority w:val="99"/>
     <w:semiHidden/>
     <w:unhideWhenUsed/>
@@ -2788,9 +2999,9 @@
       <w:szCs w:val="18"/>
     </w:rPr>
   </w:style>
-  <w:style w:type="character" w:customStyle="1" w:styleId="SprechblasentextZchn">
-    <w:name w:val="Sprechblasentext Zchn"/>
-    <w:basedOn w:val="Absatz-Standardschriftart"/>
+  <w:style w:type="character" w:customStyle="1" w:styleId="SprechblasentextZeichen">
+    <w:name w:val="Sprechblasentext Zeichen"/>
+    <w:basedOn w:val="Absatzstandardschriftart"/>
     <w:link w:val="Sprechblasentext"/>
     <w:uiPriority w:val="99"/>
     <w:semiHidden/>
@@ -2818,6 +3029,7 @@
     <w:uiPriority w:val="59"/>
     <w:rsid w:val="0095064F"/>
     <w:tblPr>
+      <w:tblInd w:w="0" w:type="dxa"/>
       <w:tblBorders>
         <w:top w:val="single" w:sz="4" w:space="0" w:color="auto"/>
         <w:left w:val="single" w:sz="4" w:space="0" w:color="auto"/>
@@ -2826,13 +3038,19 @@
         <w:insideH w:val="single" w:sz="4" w:space="0" w:color="auto"/>
         <w:insideV w:val="single" w:sz="4" w:space="0" w:color="auto"/>
       </w:tblBorders>
+      <w:tblCellMar>
+        <w:top w:w="0" w:type="dxa"/>
+        <w:left w:w="108" w:type="dxa"/>
+        <w:bottom w:w="0" w:type="dxa"/>
+        <w:right w:w="108" w:type="dxa"/>
+      </w:tblCellMar>
     </w:tblPr>
   </w:style>
 </w:styles>
 </file>
 
 <file path=word/stylesWithEffects.xml><?xml version="1.0" encoding="utf-8"?>
-<w:styles xmlns:wpc="http://schemas.microsoft.com/office/word/2010/wordprocessingCanvas" xmlns:mc="http://schemas.openxmlformats.org/markup-compatibility/2006" xmlns:o="urn:schemas-microsoft-com:office:office" xmlns:r="http://schemas.openxmlformats.org/officeDocument/2006/relationships" xmlns:m="http://schemas.openxmlformats.org/officeDocument/2006/math" xmlns:v="urn:schemas-microsoft-com:vml" xmlns:wp14="http://schemas.microsoft.com/office/word/2010/wordprocessingDrawing" xmlns:wp="http://schemas.openxmlformats.org/drawingml/2006/wordprocessingDrawing" xmlns:w10="urn:schemas-microsoft-com:office:word" xmlns:w="http://schemas.openxmlformats.org/wordprocessingml/2006/main" xmlns:w14="http://schemas.microsoft.com/office/word/2010/wordml" xmlns:wpg="http://schemas.microsoft.com/office/word/2010/wordprocessingGroup" xmlns:wpi="http://schemas.microsoft.com/office/word/2010/wordprocessingInk" xmlns:wne="http://schemas.microsoft.com/office/word/2006/wordml" xmlns:wps="http://schemas.microsoft.com/office/word/2010/wordprocessingShape" mc:Ignorable="w14 wp14">
+<w:styles xmlns:wpc="http://schemas.microsoft.com/office/word/2010/wordprocessingCanvas" xmlns:mo="http://schemas.microsoft.com/office/mac/office/2008/main" xmlns:mc="http://schemas.openxmlformats.org/markup-compatibility/2006" xmlns:mv="urn:schemas-microsoft-com:mac:vml" xmlns:o="urn:schemas-microsoft-com:office:office" xmlns:r="http://schemas.openxmlformats.org/officeDocument/2006/relationships" xmlns:m="http://schemas.openxmlformats.org/officeDocument/2006/math" xmlns:v="urn:schemas-microsoft-com:vml" xmlns:wp14="http://schemas.microsoft.com/office/word/2010/wordprocessingDrawing" xmlns:wp="http://schemas.openxmlformats.org/drawingml/2006/wordprocessingDrawing" xmlns:w10="urn:schemas-microsoft-com:office:word" xmlns:w="http://schemas.openxmlformats.org/wordprocessingml/2006/main" xmlns:w14="http://schemas.microsoft.com/office/word/2010/wordml" xmlns:wpg="http://schemas.microsoft.com/office/word/2010/wordprocessingGroup" xmlns:wpi="http://schemas.microsoft.com/office/word/2010/wordprocessingInk" xmlns:wne="http://schemas.microsoft.com/office/word/2006/wordml" xmlns:wps="http://schemas.microsoft.com/office/word/2010/wordprocessingShape" mc:Ignorable="w14 wp14">
   <w:docDefaults>
     <w:rPrDefault>
       <w:rPr>
@@ -2844,7 +3062,7 @@
     </w:rPrDefault>
     <w:pPrDefault/>
   </w:docDefaults>
-  <w:latentStyles w:defLockedState="0" w:defUIPriority="99" w:defSemiHidden="1" w:defUnhideWhenUsed="1" w:defQFormat="0" w:count="267">
+  <w:latentStyles w:defLockedState="0" w:defUIPriority="99" w:defSemiHidden="1" w:defUnhideWhenUsed="1" w:defQFormat="0" w:count="276">
     <w:lsdException w:name="Normal" w:semiHidden="0" w:uiPriority="0" w:unhideWhenUsed="0" w:qFormat="1"/>
     <w:lsdException w:name="heading 1" w:semiHidden="0" w:uiPriority="9" w:unhideWhenUsed="0" w:qFormat="1"/>
     <w:lsdException w:name="heading 2" w:uiPriority="9" w:qFormat="1"/>
@@ -2988,10 +3206,9 @@
     <w:qFormat/>
     <w:rsid w:val="006E252C"/>
   </w:style>
-  <w:style w:type="character" w:default="1" w:styleId="Absatz-Standardschriftart">
+  <w:style w:type="character" w:default="1" w:styleId="Absatzstandardschriftart">
     <w:name w:val="Default Paragraph Font"/>
     <w:uiPriority w:val="1"/>
-    <w:semiHidden/>
     <w:unhideWhenUsed/>
   </w:style>
   <w:style w:type="table" w:default="1" w:styleId="NormaleTabelle">
@@ -3018,7 +3235,7 @@
   <w:style w:type="paragraph" w:styleId="Sprechblasentext">
     <w:name w:val="Balloon Text"/>
     <w:basedOn w:val="Standard"/>
-    <w:link w:val="SprechblasentextZchn"/>
+    <w:link w:val="SprechblasentextZeichen"/>
     <w:uiPriority w:val="99"/>
     <w:semiHidden/>
     <w:unhideWhenUsed/>
@@ -3029,9 +3246,9 @@
       <w:szCs w:val="18"/>
     </w:rPr>
   </w:style>
-  <w:style w:type="character" w:customStyle="1" w:styleId="SprechblasentextZchn">
-    <w:name w:val="Sprechblasentext Zchn"/>
-    <w:basedOn w:val="Absatz-Standardschriftart"/>
+  <w:style w:type="character" w:customStyle="1" w:styleId="SprechblasentextZeichen">
+    <w:name w:val="Sprechblasentext Zeichen"/>
+    <w:basedOn w:val="Absatzstandardschriftart"/>
     <w:link w:val="Sprechblasentext"/>
     <w:uiPriority w:val="99"/>
     <w:semiHidden/>
@@ -3059,6 +3276,7 @@
     <w:uiPriority w:val="59"/>
     <w:rsid w:val="0095064F"/>
     <w:tblPr>
+      <w:tblInd w:w="0" w:type="dxa"/>
       <w:tblBorders>
         <w:top w:val="single" w:sz="4" w:space="0" w:color="auto"/>
         <w:left w:val="single" w:sz="4" w:space="0" w:color="auto"/>
@@ -3067,6 +3285,12 @@
         <w:insideH w:val="single" w:sz="4" w:space="0" w:color="auto"/>
         <w:insideV w:val="single" w:sz="4" w:space="0" w:color="auto"/>
       </w:tblBorders>
+      <w:tblCellMar>
+        <w:top w:w="0" w:type="dxa"/>
+        <w:left w:w="108" w:type="dxa"/>
+        <w:bottom w:w="0" w:type="dxa"/>
+        <w:right w:w="108" w:type="dxa"/>
+      </w:tblCellMar>
     </w:tblPr>
   </w:style>
 </w:styles>

</xml_diff>